<commit_message>
Menu in ein dynamisches Menu geändert --> in Documents gibt es eine Doku die zeigt wie man neue Einträge hinzufügt
</commit_message>
<xml_diff>
--- a/documents/Menu Dokumentation.docx
+++ b/documents/Menu Dokumentation.docx
@@ -3,9 +3,15 @@
 <w:document xmlns:wpc="http://schemas.microsoft.com/office/word/2010/wordprocessingCanvas" xmlns:cx="http://schemas.microsoft.com/office/drawing/2014/chartex" xmlns:cx1="http://schemas.microsoft.com/office/drawing/2015/9/8/chartex" xmlns:cx2="http://schemas.microsoft.com/office/drawing/2015/10/21/chartex" xmlns:cx3="http://schemas.microsoft.com/office/drawing/2016/5/9/chartex" xmlns:cx4="http://schemas.microsoft.com/office/drawing/2016/5/10/chartex" xmlns:cx5="http://schemas.microsoft.com/office/drawing/2016/5/11/chartex" xmlns:mc="http://schemas.openxmlformats.org/markup-compatibility/2006" xmlns:o="urn:schemas-microsoft-com:office:office" xmlns:r="http://schemas.openxmlformats.org/officeDocument/2006/relationships" xmlns:m="http://schemas.openxmlformats.org/officeDocument/2006/math" xmlns:v="urn:schemas-microsoft-com:vml" xmlns:wp14="http://schemas.microsoft.com/office/word/2010/wordprocessingDrawing" xmlns:wp="http://schemas.openxmlformats.org/drawingml/2006/wordprocessingDrawing" xmlns:w10="urn:schemas-microsoft-com:office:word" xmlns:w="http://schemas.openxmlformats.org/wordprocessingml/2006/main" xmlns:w14="http://schemas.microsoft.com/office/word/2010/wordml" xmlns:w15="http://schemas.microsoft.com/office/word/2012/wordml" xmlns:w16se="http://schemas.microsoft.com/office/word/2015/wordml/symex" xmlns:wpg="http://schemas.microsoft.com/office/word/2010/wordprocessingGroup" xmlns:wpi="http://schemas.microsoft.com/office/word/2010/wordprocessingInk" xmlns:wne="http://schemas.microsoft.com/office/word/2006/wordml" xmlns:wps="http://schemas.microsoft.com/office/word/2010/wordprocessingShape" mc:Ignorable="w14 w15 w16se wp14">
   <w:body>
     <w:p>
-      <w:proofErr w:type="spellStart"/>
-      <w:r>
-        <w:t>dynamicMenu</w:t>
+      <w:pPr>
+        <w:pStyle w:val="Titel"/>
+      </w:pPr>
+      <w:proofErr w:type="spellStart"/>
+      <w:r>
+        <w:t>D</w:t>
+      </w:r>
+      <w:r>
+        <w:t>ynamicMenu</w:t>
       </w:r>
       <w:proofErr w:type="spellEnd"/>
       <w:r>
@@ -34,9 +40,6 @@
           <w:tab w:val="left" w:pos="14656"/>
         </w:tabs>
         <w:spacing w:after="0" w:line="240" w:lineRule="auto"/>
-        <w:rPr>
-          <w:lang w:val="en-GB"/>
-        </w:rPr>
       </w:pPr>
     </w:p>
     <w:p>
@@ -49,31 +52,181 @@
       </w:r>
       <w:proofErr w:type="spellEnd"/>
       <w:r>
-        <w:t xml:space="preserve"> das Menü hinzufügen müssen nur diese drei Methoden in die </w:t>
-      </w:r>
-      <w:proofErr w:type="spellStart"/>
-      <w:r>
-        <w:t>activity</w:t>
-      </w:r>
-      <w:proofErr w:type="spellEnd"/>
-      <w:r>
-        <w:t xml:space="preserve"> hineinkopiert </w:t>
-      </w:r>
-      <w:r>
-        <w:t>we</w:t>
-      </w:r>
-      <w:bookmarkStart w:id="0" w:name="_GoBack"/>
-      <w:bookmarkEnd w:id="0"/>
-      <w:r>
-        <w:t xml:space="preserve">rden (bitte </w:t>
-      </w:r>
-      <w:proofErr w:type="spellStart"/>
-      <w:r>
-        <w:t>AppCompatActivity</w:t>
-      </w:r>
-      <w:proofErr w:type="spellEnd"/>
-      <w:r>
-        <w:t xml:space="preserve"> benutzen)</w:t>
+        <w:t xml:space="preserve"> das Menü hinzufügen müssen </w:t>
+      </w:r>
+      <w:r>
+        <w:t>folgende Sachen gemacht werden:</w:t>
+      </w:r>
+    </w:p>
+    <w:p>
+      <w:pPr>
+        <w:pStyle w:val="berschrift1"/>
+      </w:pPr>
+      <w:proofErr w:type="spellStart"/>
+      <w:r>
+        <w:t>Activity</w:t>
+      </w:r>
+      <w:proofErr w:type="spellEnd"/>
+      <w:r>
+        <w:t xml:space="preserve">: </w:t>
+      </w:r>
+    </w:p>
+    <w:p>
+      <w:r>
+        <w:t xml:space="preserve">Kopiert in die </w:t>
+      </w:r>
+      <w:proofErr w:type="spellStart"/>
+      <w:r>
+        <w:t>Activity</w:t>
+      </w:r>
+      <w:proofErr w:type="spellEnd"/>
+      <w:r>
+        <w:t xml:space="preserve"> folgende Methoden:</w:t>
+      </w:r>
+    </w:p>
+    <w:p>
+      <w:pPr>
+        <w:pStyle w:val="HTMLVorformatiert"/>
+        <w:shd w:val="clear" w:color="auto" w:fill="FFFFFF"/>
+        <w:rPr>
+          <w:color w:val="000000"/>
+          <w:lang w:val="en-GB"/>
+        </w:rPr>
+      </w:pPr>
+      <w:r>
+        <w:rPr>
+          <w:color w:val="000000"/>
+        </w:rPr>
+        <w:br/>
+      </w:r>
+      <w:r>
+        <w:rPr>
+          <w:b/>
+          <w:bCs/>
+          <w:color w:val="000080"/>
+          <w:lang w:val="en-GB"/>
+        </w:rPr>
+        <w:t xml:space="preserve">public </w:t>
+      </w:r>
+      <w:proofErr w:type="spellStart"/>
+      <w:r>
+        <w:rPr>
+          <w:b/>
+          <w:bCs/>
+          <w:color w:val="000080"/>
+          <w:lang w:val="en-GB"/>
+        </w:rPr>
+        <w:t>boolean</w:t>
+      </w:r>
+      <w:proofErr w:type="spellEnd"/>
+      <w:r>
+        <w:rPr>
+          <w:b/>
+          <w:bCs/>
+          <w:color w:val="000080"/>
+          <w:lang w:val="en-GB"/>
+        </w:rPr>
+        <w:t xml:space="preserve"> </w:t>
+      </w:r>
+      <w:proofErr w:type="spellStart"/>
+      <w:proofErr w:type="gramStart"/>
+      <w:r>
+        <w:rPr>
+          <w:color w:val="000000"/>
+          <w:lang w:val="en-GB"/>
+        </w:rPr>
+        <w:t>onCreateOptionsMenu</w:t>
+      </w:r>
+      <w:proofErr w:type="spellEnd"/>
+      <w:r>
+        <w:rPr>
+          <w:color w:val="000000"/>
+          <w:lang w:val="en-GB"/>
+        </w:rPr>
+        <w:t>(</w:t>
+      </w:r>
+      <w:proofErr w:type="gramEnd"/>
+      <w:r>
+        <w:rPr>
+          <w:color w:val="000000"/>
+          <w:lang w:val="en-GB"/>
+        </w:rPr>
+        <w:t>Menu menu) {</w:t>
+      </w:r>
+      <w:r>
+        <w:rPr>
+          <w:color w:val="000000"/>
+          <w:lang w:val="en-GB"/>
+        </w:rPr>
+        <w:br/>
+        <w:t xml:space="preserve">    </w:t>
+      </w:r>
+      <w:r>
+        <w:rPr>
+          <w:b/>
+          <w:bCs/>
+          <w:color w:val="000080"/>
+          <w:lang w:val="en-GB"/>
+        </w:rPr>
+        <w:t xml:space="preserve">return </w:t>
+      </w:r>
+      <w:proofErr w:type="spellStart"/>
+      <w:r>
+        <w:rPr>
+          <w:color w:val="000000"/>
+          <w:lang w:val="en-GB"/>
+        </w:rPr>
+        <w:t>DynamicMenu.</w:t>
+      </w:r>
+      <w:r>
+        <w:rPr>
+          <w:i/>
+          <w:iCs/>
+          <w:color w:val="000000"/>
+          <w:lang w:val="en-GB"/>
+        </w:rPr>
+        <w:t>onPrepareOptionsMenu</w:t>
+      </w:r>
+      <w:proofErr w:type="spellEnd"/>
+      <w:r>
+        <w:rPr>
+          <w:color w:val="000000"/>
+          <w:lang w:val="en-GB"/>
+        </w:rPr>
+        <w:t xml:space="preserve">(menu, </w:t>
+      </w:r>
+      <w:proofErr w:type="spellStart"/>
+      <w:r>
+        <w:rPr>
+          <w:b/>
+          <w:bCs/>
+          <w:color w:val="000080"/>
+          <w:lang w:val="en-GB"/>
+        </w:rPr>
+        <w:t>this</w:t>
+      </w:r>
+      <w:r>
+        <w:rPr>
+          <w:color w:val="000000"/>
+          <w:lang w:val="en-GB"/>
+        </w:rPr>
+        <w:t>.getClass</w:t>
+      </w:r>
+      <w:proofErr w:type="spellEnd"/>
+      <w:r>
+        <w:rPr>
+          <w:color w:val="000000"/>
+          <w:lang w:val="en-GB"/>
+        </w:rPr>
+        <w:t>());</w:t>
+      </w:r>
+      <w:r>
+        <w:rPr>
+          <w:color w:val="000000"/>
+          <w:lang w:val="en-GB"/>
+        </w:rPr>
+        <w:br/>
+        <w:t>}</w:t>
       </w:r>
     </w:p>
     <w:p>
@@ -112,13 +265,23 @@
           <w:color w:val="000000"/>
           <w:sz w:val="20"/>
           <w:szCs w:val="20"/>
-          <w:lang w:eastAsia="de-AT"/>
+          <w:lang w:val="en-GB" w:eastAsia="de-AT"/>
         </w:rPr>
         <w:br/>
       </w:r>
       <w:r>
         <w:rPr>
           <w:rFonts w:ascii="Courier New" w:eastAsia="Times New Roman" w:hAnsi="Courier New" w:cs="Courier New"/>
+          <w:color w:val="000000"/>
+          <w:sz w:val="20"/>
+          <w:szCs w:val="20"/>
+          <w:lang w:val="en-GB" w:eastAsia="de-AT"/>
+        </w:rPr>
+        <w:br/>
+      </w:r>
+      <w:r>
+        <w:rPr>
+          <w:rFonts w:ascii="Courier New" w:eastAsia="Times New Roman" w:hAnsi="Courier New" w:cs="Courier New"/>
           <w:b/>
           <w:bCs/>
           <w:color w:val="000080"/>
@@ -155,72 +318,16 @@
         <w:t xml:space="preserve"> </w:t>
       </w:r>
       <w:proofErr w:type="spellStart"/>
-      <w:r>
-        <w:rPr>
-          <w:rFonts w:ascii="Courier New" w:eastAsia="Times New Roman" w:hAnsi="Courier New" w:cs="Courier New"/>
-          <w:color w:val="000000"/>
-          <w:sz w:val="20"/>
-          <w:szCs w:val="20"/>
-          <w:lang w:val="en-GB" w:eastAsia="de-AT"/>
-        </w:rPr>
-        <w:t>onCreateOptionsMenu</w:t>
-      </w:r>
-      <w:proofErr w:type="spellEnd"/>
-      <w:r>
-        <w:rPr>
-          <w:rFonts w:ascii="Courier New" w:eastAsia="Times New Roman" w:hAnsi="Courier New" w:cs="Courier New"/>
-          <w:color w:val="000000"/>
-          <w:sz w:val="20"/>
-          <w:szCs w:val="20"/>
-          <w:lang w:val="en-GB" w:eastAsia="de-AT"/>
-        </w:rPr>
-        <w:t>(Menu menu) {</w:t>
-      </w:r>
-      <w:r>
-        <w:rPr>
-          <w:rFonts w:ascii="Courier New" w:eastAsia="Times New Roman" w:hAnsi="Courier New" w:cs="Courier New"/>
-          <w:color w:val="000000"/>
-          <w:sz w:val="20"/>
-          <w:szCs w:val="20"/>
-          <w:lang w:val="en-GB" w:eastAsia="de-AT"/>
-        </w:rPr>
-        <w:br/>
-        <w:t xml:space="preserve">    </w:t>
-      </w:r>
-      <w:r>
-        <w:rPr>
-          <w:rFonts w:ascii="Courier New" w:eastAsia="Times New Roman" w:hAnsi="Courier New" w:cs="Courier New"/>
-          <w:b/>
-          <w:bCs/>
-          <w:color w:val="000080"/>
-          <w:sz w:val="20"/>
-          <w:szCs w:val="20"/>
-          <w:lang w:val="en-GB" w:eastAsia="de-AT"/>
-        </w:rPr>
-        <w:t xml:space="preserve">return </w:t>
-      </w:r>
-      <w:proofErr w:type="spellStart"/>
-      <w:r>
-        <w:rPr>
-          <w:rFonts w:ascii="Courier New" w:eastAsia="Times New Roman" w:hAnsi="Courier New" w:cs="Courier New"/>
-          <w:color w:val="000000"/>
-          <w:sz w:val="20"/>
-          <w:szCs w:val="20"/>
-          <w:lang w:val="en-GB" w:eastAsia="de-AT"/>
-        </w:rPr>
-        <w:t>dynamicMenu.</w:t>
-      </w:r>
-      <w:r>
-        <w:rPr>
-          <w:rFonts w:ascii="Courier New" w:eastAsia="Times New Roman" w:hAnsi="Courier New" w:cs="Courier New"/>
-          <w:i/>
-          <w:iCs/>
-          <w:color w:val="000000"/>
-          <w:sz w:val="20"/>
-          <w:szCs w:val="20"/>
-          <w:lang w:val="en-GB" w:eastAsia="de-AT"/>
-        </w:rPr>
-        <w:t>onCreateOptionsMenu</w:t>
+      <w:proofErr w:type="gramStart"/>
+      <w:r>
+        <w:rPr>
+          <w:rFonts w:ascii="Courier New" w:eastAsia="Times New Roman" w:hAnsi="Courier New" w:cs="Courier New"/>
+          <w:color w:val="000000"/>
+          <w:sz w:val="20"/>
+          <w:szCs w:val="20"/>
+          <w:lang w:val="en-GB" w:eastAsia="de-AT"/>
+        </w:rPr>
+        <w:t>onOptionsItemSelected</w:t>
       </w:r>
       <w:proofErr w:type="spellEnd"/>
       <w:r>
@@ -234,131 +341,7 @@
         <w:t>(</w:t>
       </w:r>
       <w:proofErr w:type="spellStart"/>
-      <w:r>
-        <w:rPr>
-          <w:rFonts w:ascii="Courier New" w:eastAsia="Times New Roman" w:hAnsi="Courier New" w:cs="Courier New"/>
-          <w:color w:val="000000"/>
-          <w:sz w:val="20"/>
-          <w:szCs w:val="20"/>
-          <w:lang w:val="en-GB" w:eastAsia="de-AT"/>
-        </w:rPr>
-        <w:t>menu,</w:t>
-      </w:r>
-      <w:r>
-        <w:rPr>
-          <w:rFonts w:ascii="Courier New" w:eastAsia="Times New Roman" w:hAnsi="Courier New" w:cs="Courier New"/>
-          <w:b/>
-          <w:bCs/>
-          <w:color w:val="000080"/>
-          <w:sz w:val="20"/>
-          <w:szCs w:val="20"/>
-          <w:lang w:val="en-GB" w:eastAsia="de-AT"/>
-        </w:rPr>
-        <w:t>this</w:t>
-      </w:r>
-      <w:proofErr w:type="spellEnd"/>
-      <w:r>
-        <w:rPr>
-          <w:rFonts w:ascii="Courier New" w:eastAsia="Times New Roman" w:hAnsi="Courier New" w:cs="Courier New"/>
-          <w:color w:val="000000"/>
-          <w:sz w:val="20"/>
-          <w:szCs w:val="20"/>
-          <w:lang w:val="en-GB" w:eastAsia="de-AT"/>
-        </w:rPr>
-        <w:t>);</w:t>
-      </w:r>
-      <w:r>
-        <w:rPr>
-          <w:rFonts w:ascii="Courier New" w:eastAsia="Times New Roman" w:hAnsi="Courier New" w:cs="Courier New"/>
-          <w:color w:val="000000"/>
-          <w:sz w:val="20"/>
-          <w:szCs w:val="20"/>
-          <w:lang w:val="en-GB" w:eastAsia="de-AT"/>
-        </w:rPr>
-        <w:br/>
-        <w:t>}</w:t>
-      </w:r>
-      <w:r>
-        <w:rPr>
-          <w:rFonts w:ascii="Courier New" w:eastAsia="Times New Roman" w:hAnsi="Courier New" w:cs="Courier New"/>
-          <w:color w:val="000000"/>
-          <w:sz w:val="20"/>
-          <w:szCs w:val="20"/>
-          <w:lang w:val="en-GB" w:eastAsia="de-AT"/>
-        </w:rPr>
-        <w:br/>
-      </w:r>
-      <w:r>
-        <w:rPr>
-          <w:rFonts w:ascii="Courier New" w:eastAsia="Times New Roman" w:hAnsi="Courier New" w:cs="Courier New"/>
-          <w:color w:val="000000"/>
-          <w:sz w:val="20"/>
-          <w:szCs w:val="20"/>
-          <w:lang w:val="en-GB" w:eastAsia="de-AT"/>
-        </w:rPr>
-        <w:br/>
-      </w:r>
-      <w:r>
-        <w:rPr>
-          <w:rFonts w:ascii="Courier New" w:eastAsia="Times New Roman" w:hAnsi="Courier New" w:cs="Courier New"/>
-          <w:b/>
-          <w:bCs/>
-          <w:color w:val="000080"/>
-          <w:sz w:val="20"/>
-          <w:szCs w:val="20"/>
-          <w:lang w:val="en-GB" w:eastAsia="de-AT"/>
-        </w:rPr>
-        <w:t xml:space="preserve">public </w:t>
-      </w:r>
-      <w:proofErr w:type="spellStart"/>
-      <w:r>
-        <w:rPr>
-          <w:rFonts w:ascii="Courier New" w:eastAsia="Times New Roman" w:hAnsi="Courier New" w:cs="Courier New"/>
-          <w:b/>
-          <w:bCs/>
-          <w:color w:val="000080"/>
-          <w:sz w:val="20"/>
-          <w:szCs w:val="20"/>
-          <w:lang w:val="en-GB" w:eastAsia="de-AT"/>
-        </w:rPr>
-        <w:t>boolean</w:t>
-      </w:r>
-      <w:proofErr w:type="spellEnd"/>
-      <w:r>
-        <w:rPr>
-          <w:rFonts w:ascii="Courier New" w:eastAsia="Times New Roman" w:hAnsi="Courier New" w:cs="Courier New"/>
-          <w:b/>
-          <w:bCs/>
-          <w:color w:val="000080"/>
-          <w:sz w:val="20"/>
-          <w:szCs w:val="20"/>
-          <w:lang w:val="en-GB" w:eastAsia="de-AT"/>
-        </w:rPr>
-        <w:t xml:space="preserve"> </w:t>
-      </w:r>
-      <w:proofErr w:type="spellStart"/>
-      <w:r>
-        <w:rPr>
-          <w:rFonts w:ascii="Courier New" w:eastAsia="Times New Roman" w:hAnsi="Courier New" w:cs="Courier New"/>
-          <w:color w:val="000000"/>
-          <w:sz w:val="20"/>
-          <w:szCs w:val="20"/>
-          <w:lang w:val="en-GB" w:eastAsia="de-AT"/>
-        </w:rPr>
-        <w:t>onOptionsItemSelected</w:t>
-      </w:r>
-      <w:proofErr w:type="spellEnd"/>
-      <w:r>
-        <w:rPr>
-          <w:rFonts w:ascii="Courier New" w:eastAsia="Times New Roman" w:hAnsi="Courier New" w:cs="Courier New"/>
-          <w:color w:val="000000"/>
-          <w:sz w:val="20"/>
-          <w:szCs w:val="20"/>
-          <w:lang w:val="en-GB" w:eastAsia="de-AT"/>
-        </w:rPr>
-        <w:t>(</w:t>
-      </w:r>
-      <w:proofErr w:type="spellStart"/>
+      <w:proofErr w:type="gramEnd"/>
       <w:r>
         <w:rPr>
           <w:rFonts w:ascii="Courier New" w:eastAsia="Times New Roman" w:hAnsi="Courier New" w:cs="Courier New"/>
@@ -1136,6 +1119,599 @@
     </w:p>
     <w:p>
       <w:pPr>
+        <w:pStyle w:val="berschrift1"/>
+        <w:rPr>
+          <w:lang w:val="en-GB"/>
+        </w:rPr>
+      </w:pPr>
+      <w:r>
+        <w:rPr>
+          <w:lang w:val="en-GB"/>
+        </w:rPr>
+        <w:t>strings.xml:</w:t>
+      </w:r>
+    </w:p>
+    <w:p>
+      <w:pPr>
+        <w:pStyle w:val="HTMLVorformatiert"/>
+        <w:shd w:val="clear" w:color="auto" w:fill="FFFFFF"/>
+        <w:rPr>
+          <w:color w:val="000000"/>
+        </w:rPr>
+      </w:pPr>
+      <w:r>
+        <w:rPr>
+          <w:rFonts w:asciiTheme="minorHAnsi" w:hAnsiTheme="minorHAnsi"/>
+          <w:sz w:val="22"/>
+        </w:rPr>
+        <w:t>Fügt einen Eint</w:t>
+      </w:r>
+      <w:r>
+        <w:rPr>
+          <w:rFonts w:asciiTheme="minorHAnsi" w:hAnsiTheme="minorHAnsi"/>
+          <w:sz w:val="22"/>
+        </w:rPr>
+        <w:t>r</w:t>
+      </w:r>
+      <w:r>
+        <w:rPr>
+          <w:rFonts w:asciiTheme="minorHAnsi" w:hAnsiTheme="minorHAnsi"/>
+          <w:sz w:val="22"/>
+        </w:rPr>
+        <w:t xml:space="preserve">ag </w:t>
+      </w:r>
+      <w:r>
+        <w:rPr>
+          <w:rFonts w:asciiTheme="minorHAnsi" w:hAnsiTheme="minorHAnsi"/>
+          <w:sz w:val="22"/>
+        </w:rPr>
+        <w:t>fü</w:t>
+      </w:r>
+      <w:r>
+        <w:rPr>
+          <w:rFonts w:asciiTheme="minorHAnsi" w:hAnsiTheme="minorHAnsi"/>
+          <w:sz w:val="22"/>
+        </w:rPr>
+        <w:t>rs Menu hinzu z.B</w:t>
+      </w:r>
+      <w:r>
+        <w:rPr>
+          <w:rFonts w:asciiTheme="minorHAnsi" w:hAnsiTheme="minorHAnsi"/>
+        </w:rPr>
+        <w:t>.</w:t>
+      </w:r>
+      <w:r>
+        <w:t xml:space="preserve"> </w:t>
+      </w:r>
+      <w:r>
+        <w:rPr>
+          <w:color w:val="000000"/>
+        </w:rPr>
+        <w:t>&lt;</w:t>
+      </w:r>
+      <w:proofErr w:type="spellStart"/>
+      <w:r>
+        <w:rPr>
+          <w:b/>
+          <w:bCs/>
+          <w:color w:val="000080"/>
+        </w:rPr>
+        <w:t>string</w:t>
+      </w:r>
+      <w:proofErr w:type="spellEnd"/>
+      <w:r>
+        <w:rPr>
+          <w:b/>
+          <w:bCs/>
+          <w:color w:val="000080"/>
+        </w:rPr>
+        <w:t xml:space="preserve"> </w:t>
+      </w:r>
+      <w:proofErr w:type="spellStart"/>
+      <w:r>
+        <w:rPr>
+          <w:b/>
+          <w:bCs/>
+          <w:color w:val="0000FF"/>
+        </w:rPr>
+        <w:t>name</w:t>
+      </w:r>
+      <w:proofErr w:type="spellEnd"/>
+      <w:r>
+        <w:rPr>
+          <w:b/>
+          <w:bCs/>
+          <w:color w:val="0000FF"/>
+        </w:rPr>
+        <w:t>=</w:t>
+      </w:r>
+      <w:r>
+        <w:rPr>
+          <w:b/>
+          <w:bCs/>
+          <w:color w:val="008000"/>
+        </w:rPr>
+        <w:t>"</w:t>
+      </w:r>
+      <w:proofErr w:type="spellStart"/>
+      <w:r>
+        <w:rPr>
+          <w:b/>
+          <w:bCs/>
+          <w:color w:val="008000"/>
+        </w:rPr>
+        <w:t>mniMain</w:t>
+      </w:r>
+      <w:proofErr w:type="spellEnd"/>
+      <w:r>
+        <w:rPr>
+          <w:b/>
+          <w:bCs/>
+          <w:color w:val="008000"/>
+        </w:rPr>
+        <w:t>"</w:t>
+      </w:r>
+      <w:r>
+        <w:rPr>
+          <w:color w:val="000000"/>
+        </w:rPr>
+        <w:t>&gt;Main&lt;/</w:t>
+      </w:r>
+      <w:proofErr w:type="spellStart"/>
+      <w:r>
+        <w:rPr>
+          <w:b/>
+          <w:bCs/>
+          <w:color w:val="000080"/>
+        </w:rPr>
+        <w:t>string</w:t>
+      </w:r>
+      <w:proofErr w:type="spellEnd"/>
+      <w:r>
+        <w:rPr>
+          <w:color w:val="000000"/>
+        </w:rPr>
+        <w:t>&gt;</w:t>
+      </w:r>
+    </w:p>
+    <w:p/>
+    <w:p>
+      <w:pPr>
+        <w:pStyle w:val="berschrift1"/>
+      </w:pPr>
+      <w:proofErr w:type="spellStart"/>
+      <w:r>
+        <w:t>DynamicMenuItem</w:t>
+      </w:r>
+      <w:proofErr w:type="spellEnd"/>
+      <w:r>
+        <w:t>:</w:t>
+      </w:r>
+    </w:p>
+    <w:p>
+      <w:r>
+        <w:t xml:space="preserve">Fügt einfach den </w:t>
+      </w:r>
+      <w:proofErr w:type="spellStart"/>
+      <w:r>
+        <w:t>Activitynamen</w:t>
+      </w:r>
+      <w:proofErr w:type="spellEnd"/>
+      <w:r>
+        <w:t xml:space="preserve"> hinzu mit einem entsprechenden Wert</w:t>
+      </w:r>
+    </w:p>
+    <w:p/>
+    <w:p>
+      <w:pPr>
+        <w:pStyle w:val="berschrift1"/>
+      </w:pPr>
+      <w:proofErr w:type="spellStart"/>
+      <w:r>
+        <w:t>DynamicMenu</w:t>
+      </w:r>
+      <w:proofErr w:type="spellEnd"/>
+      <w:r>
+        <w:t>:</w:t>
+      </w:r>
+    </w:p>
+    <w:p>
+      <w:pPr>
+        <w:pStyle w:val="HTMLVorformatiert"/>
+        <w:shd w:val="clear" w:color="auto" w:fill="FFFFFF"/>
+        <w:rPr>
+          <w:rFonts w:asciiTheme="minorHAnsi" w:hAnsiTheme="minorHAnsi"/>
+          <w:sz w:val="22"/>
+        </w:rPr>
+      </w:pPr>
+      <w:r>
+        <w:rPr>
+          <w:rFonts w:asciiTheme="minorHAnsi" w:hAnsiTheme="minorHAnsi"/>
+          <w:sz w:val="22"/>
+        </w:rPr>
+        <w:t>Müssen folgende drei Methoden erweitert werden (wie steht bei der Methode):</w:t>
+      </w:r>
+    </w:p>
+    <w:p>
+      <w:pPr>
+        <w:pStyle w:val="HTMLVorformatiert"/>
+        <w:shd w:val="clear" w:color="auto" w:fill="FFFFFF"/>
+        <w:rPr>
+          <w:color w:val="000000"/>
+          <w:sz w:val="22"/>
+        </w:rPr>
+      </w:pPr>
+      <w:r>
+        <w:rPr>
+          <w:rFonts w:asciiTheme="minorHAnsi" w:hAnsiTheme="minorHAnsi"/>
+          <w:sz w:val="22"/>
+        </w:rPr>
+        <w:t xml:space="preserve"> </w:t>
+      </w:r>
+    </w:p>
+    <w:p>
+      <w:pPr>
+        <w:pStyle w:val="Listenabsatz"/>
+        <w:numPr>
+          <w:ilvl w:val="0"/>
+          <w:numId w:val="1"/>
+        </w:numPr>
+        <w:shd w:val="clear" w:color="auto" w:fill="FFFFFF"/>
+        <w:tabs>
+          <w:tab w:val="left" w:pos="916"/>
+          <w:tab w:val="left" w:pos="1832"/>
+          <w:tab w:val="left" w:pos="2748"/>
+          <w:tab w:val="left" w:pos="3664"/>
+          <w:tab w:val="left" w:pos="4580"/>
+          <w:tab w:val="left" w:pos="5496"/>
+          <w:tab w:val="left" w:pos="6412"/>
+          <w:tab w:val="left" w:pos="7328"/>
+          <w:tab w:val="left" w:pos="8244"/>
+          <w:tab w:val="left" w:pos="9160"/>
+          <w:tab w:val="left" w:pos="10076"/>
+          <w:tab w:val="left" w:pos="10992"/>
+          <w:tab w:val="left" w:pos="11908"/>
+          <w:tab w:val="left" w:pos="12824"/>
+          <w:tab w:val="left" w:pos="13740"/>
+          <w:tab w:val="left" w:pos="14656"/>
+        </w:tabs>
+        <w:spacing w:after="0" w:line="240" w:lineRule="auto"/>
+        <w:rPr>
+          <w:rFonts w:ascii="Courier New" w:eastAsia="Times New Roman" w:hAnsi="Courier New" w:cs="Courier New"/>
+          <w:color w:val="000000"/>
+          <w:sz w:val="20"/>
+          <w:szCs w:val="20"/>
+          <w:lang w:val="en-GB" w:eastAsia="de-AT"/>
+        </w:rPr>
+      </w:pPr>
+      <w:r>
+        <w:rPr>
+          <w:rFonts w:ascii="Courier New" w:eastAsia="Times New Roman" w:hAnsi="Courier New" w:cs="Courier New"/>
+          <w:b/>
+          <w:bCs/>
+          <w:color w:val="000080"/>
+          <w:sz w:val="20"/>
+          <w:szCs w:val="20"/>
+          <w:lang w:val="en-GB" w:eastAsia="de-AT"/>
+        </w:rPr>
+        <w:t xml:space="preserve">public static </w:t>
+      </w:r>
+      <w:proofErr w:type="spellStart"/>
+      <w:r>
+        <w:rPr>
+          <w:rFonts w:ascii="Courier New" w:eastAsia="Times New Roman" w:hAnsi="Courier New" w:cs="Courier New"/>
+          <w:b/>
+          <w:bCs/>
+          <w:color w:val="000080"/>
+          <w:sz w:val="20"/>
+          <w:szCs w:val="20"/>
+          <w:lang w:val="en-GB" w:eastAsia="de-AT"/>
+        </w:rPr>
+        <w:t>boolean</w:t>
+      </w:r>
+      <w:proofErr w:type="spellEnd"/>
+      <w:r>
+        <w:rPr>
+          <w:rFonts w:ascii="Courier New" w:eastAsia="Times New Roman" w:hAnsi="Courier New" w:cs="Courier New"/>
+          <w:b/>
+          <w:bCs/>
+          <w:color w:val="000080"/>
+          <w:sz w:val="20"/>
+          <w:szCs w:val="20"/>
+          <w:lang w:val="en-GB" w:eastAsia="de-AT"/>
+        </w:rPr>
+        <w:t xml:space="preserve"> </w:t>
+      </w:r>
+      <w:proofErr w:type="spellStart"/>
+      <w:proofErr w:type="gramStart"/>
+      <w:r>
+        <w:rPr>
+          <w:rFonts w:ascii="Courier New" w:eastAsia="Times New Roman" w:hAnsi="Courier New" w:cs="Courier New"/>
+          <w:color w:val="000000"/>
+          <w:sz w:val="20"/>
+          <w:szCs w:val="20"/>
+          <w:lang w:val="en-GB" w:eastAsia="de-AT"/>
+        </w:rPr>
+        <w:t>onPrepareOptionsMenu</w:t>
+      </w:r>
+      <w:proofErr w:type="spellEnd"/>
+      <w:r>
+        <w:rPr>
+          <w:rFonts w:ascii="Courier New" w:eastAsia="Times New Roman" w:hAnsi="Courier New" w:cs="Courier New"/>
+          <w:color w:val="000000"/>
+          <w:sz w:val="20"/>
+          <w:szCs w:val="20"/>
+          <w:lang w:val="en-GB" w:eastAsia="de-AT"/>
+        </w:rPr>
+        <w:t>(</w:t>
+      </w:r>
+      <w:proofErr w:type="gramEnd"/>
+      <w:r>
+        <w:rPr>
+          <w:rFonts w:ascii="Courier New" w:eastAsia="Times New Roman" w:hAnsi="Courier New" w:cs="Courier New"/>
+          <w:color w:val="000000"/>
+          <w:sz w:val="20"/>
+          <w:szCs w:val="20"/>
+          <w:lang w:val="en-GB" w:eastAsia="de-AT"/>
+        </w:rPr>
+        <w:t xml:space="preserve">Menu </w:t>
+      </w:r>
+      <w:proofErr w:type="spellStart"/>
+      <w:r>
+        <w:rPr>
+          <w:rFonts w:ascii="Courier New" w:eastAsia="Times New Roman" w:hAnsi="Courier New" w:cs="Courier New"/>
+          <w:color w:val="000000"/>
+          <w:sz w:val="20"/>
+          <w:szCs w:val="20"/>
+          <w:lang w:val="en-GB" w:eastAsia="de-AT"/>
+        </w:rPr>
+        <w:t>menu,Class</w:t>
+      </w:r>
+      <w:proofErr w:type="spellEnd"/>
+      <w:r>
+        <w:rPr>
+          <w:rFonts w:ascii="Courier New" w:eastAsia="Times New Roman" w:hAnsi="Courier New" w:cs="Courier New"/>
+          <w:color w:val="000000"/>
+          <w:sz w:val="20"/>
+          <w:szCs w:val="20"/>
+          <w:lang w:val="en-GB" w:eastAsia="de-AT"/>
+        </w:rPr>
+        <w:t xml:space="preserve"> cl)</w:t>
+      </w:r>
+    </w:p>
+    <w:p>
+      <w:pPr>
+        <w:pStyle w:val="Listenabsatz"/>
+        <w:numPr>
+          <w:ilvl w:val="0"/>
+          <w:numId w:val="1"/>
+        </w:numPr>
+        <w:shd w:val="clear" w:color="auto" w:fill="FFFFFF"/>
+        <w:tabs>
+          <w:tab w:val="left" w:pos="916"/>
+          <w:tab w:val="left" w:pos="1832"/>
+          <w:tab w:val="left" w:pos="2748"/>
+          <w:tab w:val="left" w:pos="3664"/>
+          <w:tab w:val="left" w:pos="4580"/>
+          <w:tab w:val="left" w:pos="5496"/>
+          <w:tab w:val="left" w:pos="6412"/>
+          <w:tab w:val="left" w:pos="7328"/>
+          <w:tab w:val="left" w:pos="8244"/>
+          <w:tab w:val="left" w:pos="9160"/>
+          <w:tab w:val="left" w:pos="10076"/>
+          <w:tab w:val="left" w:pos="10992"/>
+          <w:tab w:val="left" w:pos="11908"/>
+          <w:tab w:val="left" w:pos="12824"/>
+          <w:tab w:val="left" w:pos="13740"/>
+          <w:tab w:val="left" w:pos="14656"/>
+        </w:tabs>
+        <w:spacing w:after="0" w:line="240" w:lineRule="auto"/>
+        <w:rPr>
+          <w:rFonts w:ascii="Courier New" w:eastAsia="Times New Roman" w:hAnsi="Courier New" w:cs="Courier New"/>
+          <w:color w:val="000000"/>
+          <w:sz w:val="20"/>
+          <w:szCs w:val="20"/>
+          <w:lang w:val="en-GB" w:eastAsia="de-AT"/>
+        </w:rPr>
+      </w:pPr>
+      <w:r>
+        <w:rPr>
+          <w:rFonts w:ascii="Courier New" w:eastAsia="Times New Roman" w:hAnsi="Courier New" w:cs="Courier New"/>
+          <w:b/>
+          <w:bCs/>
+          <w:color w:val="000080"/>
+          <w:sz w:val="20"/>
+          <w:szCs w:val="20"/>
+          <w:lang w:val="en-GB" w:eastAsia="de-AT"/>
+        </w:rPr>
+        <w:t xml:space="preserve">public static </w:t>
+      </w:r>
+      <w:r>
+        <w:rPr>
+          <w:rFonts w:ascii="Courier New" w:eastAsia="Times New Roman" w:hAnsi="Courier New" w:cs="Courier New"/>
+          <w:color w:val="000000"/>
+          <w:sz w:val="20"/>
+          <w:szCs w:val="20"/>
+          <w:lang w:val="en-GB" w:eastAsia="de-AT"/>
+        </w:rPr>
+        <w:t xml:space="preserve">Class </w:t>
+      </w:r>
+      <w:proofErr w:type="spellStart"/>
+      <w:proofErr w:type="gramStart"/>
+      <w:r>
+        <w:rPr>
+          <w:rFonts w:ascii="Courier New" w:eastAsia="Times New Roman" w:hAnsi="Courier New" w:cs="Courier New"/>
+          <w:color w:val="000000"/>
+          <w:sz w:val="20"/>
+          <w:szCs w:val="20"/>
+          <w:lang w:val="en-GB" w:eastAsia="de-AT"/>
+        </w:rPr>
+        <w:t>onOptionsItemSelected</w:t>
+      </w:r>
+      <w:proofErr w:type="spellEnd"/>
+      <w:r>
+        <w:rPr>
+          <w:rFonts w:ascii="Courier New" w:eastAsia="Times New Roman" w:hAnsi="Courier New" w:cs="Courier New"/>
+          <w:color w:val="000000"/>
+          <w:sz w:val="20"/>
+          <w:szCs w:val="20"/>
+          <w:lang w:val="en-GB" w:eastAsia="de-AT"/>
+        </w:rPr>
+        <w:t>(</w:t>
+      </w:r>
+      <w:proofErr w:type="spellStart"/>
+      <w:proofErr w:type="gramEnd"/>
+      <w:r>
+        <w:rPr>
+          <w:rFonts w:ascii="Courier New" w:eastAsia="Times New Roman" w:hAnsi="Courier New" w:cs="Courier New"/>
+          <w:color w:val="000000"/>
+          <w:sz w:val="20"/>
+          <w:szCs w:val="20"/>
+          <w:lang w:val="en-GB" w:eastAsia="de-AT"/>
+        </w:rPr>
+        <w:t>MenuItem</w:t>
+      </w:r>
+      <w:proofErr w:type="spellEnd"/>
+      <w:r>
+        <w:rPr>
+          <w:rFonts w:ascii="Courier New" w:eastAsia="Times New Roman" w:hAnsi="Courier New" w:cs="Courier New"/>
+          <w:color w:val="000000"/>
+          <w:sz w:val="20"/>
+          <w:szCs w:val="20"/>
+          <w:lang w:val="en-GB" w:eastAsia="de-AT"/>
+        </w:rPr>
+        <w:t xml:space="preserve"> item)</w:t>
+      </w:r>
+      <w:bookmarkStart w:id="0" w:name="_GoBack"/>
+      <w:bookmarkEnd w:id="0"/>
+    </w:p>
+    <w:p>
+      <w:pPr>
+        <w:pStyle w:val="Listenabsatz"/>
+        <w:numPr>
+          <w:ilvl w:val="0"/>
+          <w:numId w:val="1"/>
+        </w:numPr>
+        <w:shd w:val="clear" w:color="auto" w:fill="FFFFFF"/>
+        <w:tabs>
+          <w:tab w:val="left" w:pos="916"/>
+          <w:tab w:val="left" w:pos="1832"/>
+          <w:tab w:val="left" w:pos="2748"/>
+          <w:tab w:val="left" w:pos="3664"/>
+          <w:tab w:val="left" w:pos="4580"/>
+          <w:tab w:val="left" w:pos="5496"/>
+          <w:tab w:val="left" w:pos="6412"/>
+          <w:tab w:val="left" w:pos="7328"/>
+          <w:tab w:val="left" w:pos="8244"/>
+          <w:tab w:val="left" w:pos="9160"/>
+          <w:tab w:val="left" w:pos="10076"/>
+          <w:tab w:val="left" w:pos="10992"/>
+          <w:tab w:val="left" w:pos="11908"/>
+          <w:tab w:val="left" w:pos="12824"/>
+          <w:tab w:val="left" w:pos="13740"/>
+          <w:tab w:val="left" w:pos="14656"/>
+        </w:tabs>
+        <w:spacing w:after="0" w:line="240" w:lineRule="auto"/>
+        <w:rPr>
+          <w:rFonts w:ascii="Courier New" w:eastAsia="Times New Roman" w:hAnsi="Courier New" w:cs="Courier New"/>
+          <w:color w:val="000000"/>
+          <w:sz w:val="20"/>
+          <w:szCs w:val="20"/>
+          <w:lang w:val="en-GB" w:eastAsia="de-AT"/>
+        </w:rPr>
+      </w:pPr>
+      <w:r>
+        <w:rPr>
+          <w:rFonts w:ascii="Courier New" w:eastAsia="Times New Roman" w:hAnsi="Courier New" w:cs="Courier New"/>
+          <w:b/>
+          <w:bCs/>
+          <w:color w:val="000080"/>
+          <w:sz w:val="20"/>
+          <w:szCs w:val="20"/>
+          <w:lang w:val="en-GB" w:eastAsia="de-AT"/>
+        </w:rPr>
+        <w:t xml:space="preserve">private static </w:t>
+      </w:r>
+      <w:r>
+        <w:rPr>
+          <w:rFonts w:ascii="Courier New" w:eastAsia="Times New Roman" w:hAnsi="Courier New" w:cs="Courier New"/>
+          <w:color w:val="000000"/>
+          <w:sz w:val="20"/>
+          <w:szCs w:val="20"/>
+          <w:lang w:val="en-GB" w:eastAsia="de-AT"/>
+        </w:rPr>
+        <w:t xml:space="preserve">DynamicMenuItem </w:t>
+      </w:r>
+      <w:proofErr w:type="gramStart"/>
+      <w:r>
+        <w:rPr>
+          <w:rFonts w:ascii="Courier New" w:eastAsia="Times New Roman" w:hAnsi="Courier New" w:cs="Courier New"/>
+          <w:color w:val="000000"/>
+          <w:sz w:val="20"/>
+          <w:szCs w:val="20"/>
+          <w:lang w:val="en-GB" w:eastAsia="de-AT"/>
+        </w:rPr>
+        <w:t>classtoEnum(</w:t>
+      </w:r>
+      <w:proofErr w:type="gramEnd"/>
+      <w:r>
+        <w:rPr>
+          <w:rFonts w:ascii="Courier New" w:eastAsia="Times New Roman" w:hAnsi="Courier New" w:cs="Courier New"/>
+          <w:color w:val="000000"/>
+          <w:sz w:val="20"/>
+          <w:szCs w:val="20"/>
+          <w:lang w:val="en-GB" w:eastAsia="de-AT"/>
+        </w:rPr>
+        <w:t>Class cl</w:t>
+      </w:r>
+    </w:p>
+    <w:p>
+      <w:pPr>
+        <w:shd w:val="clear" w:color="auto" w:fill="FFFFFF"/>
+        <w:tabs>
+          <w:tab w:val="left" w:pos="916"/>
+          <w:tab w:val="left" w:pos="1832"/>
+          <w:tab w:val="left" w:pos="2748"/>
+          <w:tab w:val="left" w:pos="3664"/>
+          <w:tab w:val="left" w:pos="4580"/>
+          <w:tab w:val="left" w:pos="5496"/>
+          <w:tab w:val="left" w:pos="6412"/>
+          <w:tab w:val="left" w:pos="7328"/>
+          <w:tab w:val="left" w:pos="8244"/>
+          <w:tab w:val="left" w:pos="9160"/>
+          <w:tab w:val="left" w:pos="10076"/>
+          <w:tab w:val="left" w:pos="10992"/>
+          <w:tab w:val="left" w:pos="11908"/>
+          <w:tab w:val="left" w:pos="12824"/>
+          <w:tab w:val="left" w:pos="13740"/>
+          <w:tab w:val="left" w:pos="14656"/>
+        </w:tabs>
+        <w:spacing w:after="0" w:line="240" w:lineRule="auto"/>
+        <w:rPr>
+          <w:rFonts w:ascii="Courier New" w:eastAsia="Times New Roman" w:hAnsi="Courier New" w:cs="Courier New"/>
+          <w:color w:val="000000"/>
+          <w:sz w:val="20"/>
+          <w:szCs w:val="20"/>
+          <w:lang w:val="en-GB" w:eastAsia="de-AT"/>
+        </w:rPr>
+      </w:pPr>
+    </w:p>
+    <w:p>
+      <w:pPr>
+        <w:rPr>
+          <w:lang w:val="en-GB"/>
+        </w:rPr>
+      </w:pPr>
+    </w:p>
+    <w:p>
+      <w:pPr>
+        <w:rPr>
+          <w:lang w:val="en-GB"/>
+        </w:rPr>
+      </w:pPr>
+    </w:p>
+    <w:p>
+      <w:pPr>
         <w:rPr>
           <w:lang w:val="en-GB"/>
         </w:rPr>
@@ -1149,6 +1725,127 @@
     </w:sectPr>
   </w:body>
 </w:document>
+</file>
+
+<file path=word/numbering.xml><?xml version="1.0" encoding="utf-8"?>
+<w:numbering xmlns:wpc="http://schemas.microsoft.com/office/word/2010/wordprocessingCanvas" xmlns:cx="http://schemas.microsoft.com/office/drawing/2014/chartex" xmlns:cx1="http://schemas.microsoft.com/office/drawing/2015/9/8/chartex" xmlns:cx2="http://schemas.microsoft.com/office/drawing/2015/10/21/chartex" xmlns:cx3="http://schemas.microsoft.com/office/drawing/2016/5/9/chartex" xmlns:cx4="http://schemas.microsoft.com/office/drawing/2016/5/10/chartex" xmlns:cx5="http://schemas.microsoft.com/office/drawing/2016/5/11/chartex" xmlns:mc="http://schemas.openxmlformats.org/markup-compatibility/2006" xmlns:o="urn:schemas-microsoft-com:office:office" xmlns:r="http://schemas.openxmlformats.org/officeDocument/2006/relationships" xmlns:m="http://schemas.openxmlformats.org/officeDocument/2006/math" xmlns:v="urn:schemas-microsoft-com:vml" xmlns:wp14="http://schemas.microsoft.com/office/word/2010/wordprocessingDrawing" xmlns:wp="http://schemas.openxmlformats.org/drawingml/2006/wordprocessingDrawing" xmlns:w10="urn:schemas-microsoft-com:office:word" xmlns:w="http://schemas.openxmlformats.org/wordprocessingml/2006/main" xmlns:w14="http://schemas.microsoft.com/office/word/2010/wordml" xmlns:w15="http://schemas.microsoft.com/office/word/2012/wordml" xmlns:w16se="http://schemas.microsoft.com/office/word/2015/wordml/symex" xmlns:wpg="http://schemas.microsoft.com/office/word/2010/wordprocessingGroup" xmlns:wpi="http://schemas.microsoft.com/office/word/2010/wordprocessingInk" xmlns:wne="http://schemas.microsoft.com/office/word/2006/wordml" xmlns:wps="http://schemas.microsoft.com/office/word/2010/wordprocessingShape" mc:Ignorable="w14 w15 w16se wp14">
+  <w:abstractNum w:abstractNumId="0" w15:restartNumberingAfterBreak="0">
+    <w:nsid w:val="179C6FEF"/>
+    <w:multiLevelType w:val="hybridMultilevel"/>
+    <w:tmpl w:val="F4726BB6"/>
+    <w:lvl w:ilvl="0" w:tplc="0C070001">
+      <w:start w:val="1"/>
+      <w:numFmt w:val="bullet"/>
+      <w:lvlText w:val=""/>
+      <w:lvlJc w:val="left"/>
+      <w:pPr>
+        <w:ind w:left="720" w:hanging="360"/>
+      </w:pPr>
+      <w:rPr>
+        <w:rFonts w:ascii="Symbol" w:hAnsi="Symbol" w:hint="default"/>
+      </w:rPr>
+    </w:lvl>
+    <w:lvl w:ilvl="1" w:tplc="0C070003" w:tentative="1">
+      <w:start w:val="1"/>
+      <w:numFmt w:val="bullet"/>
+      <w:lvlText w:val="o"/>
+      <w:lvlJc w:val="left"/>
+      <w:pPr>
+        <w:ind w:left="1440" w:hanging="360"/>
+      </w:pPr>
+      <w:rPr>
+        <w:rFonts w:ascii="Courier New" w:hAnsi="Courier New" w:cs="Courier New" w:hint="default"/>
+      </w:rPr>
+    </w:lvl>
+    <w:lvl w:ilvl="2" w:tplc="0C070005" w:tentative="1">
+      <w:start w:val="1"/>
+      <w:numFmt w:val="bullet"/>
+      <w:lvlText w:val=""/>
+      <w:lvlJc w:val="left"/>
+      <w:pPr>
+        <w:ind w:left="2160" w:hanging="360"/>
+      </w:pPr>
+      <w:rPr>
+        <w:rFonts w:ascii="Wingdings" w:hAnsi="Wingdings" w:hint="default"/>
+      </w:rPr>
+    </w:lvl>
+    <w:lvl w:ilvl="3" w:tplc="0C070001" w:tentative="1">
+      <w:start w:val="1"/>
+      <w:numFmt w:val="bullet"/>
+      <w:lvlText w:val=""/>
+      <w:lvlJc w:val="left"/>
+      <w:pPr>
+        <w:ind w:left="2880" w:hanging="360"/>
+      </w:pPr>
+      <w:rPr>
+        <w:rFonts w:ascii="Symbol" w:hAnsi="Symbol" w:hint="default"/>
+      </w:rPr>
+    </w:lvl>
+    <w:lvl w:ilvl="4" w:tplc="0C070003" w:tentative="1">
+      <w:start w:val="1"/>
+      <w:numFmt w:val="bullet"/>
+      <w:lvlText w:val="o"/>
+      <w:lvlJc w:val="left"/>
+      <w:pPr>
+        <w:ind w:left="3600" w:hanging="360"/>
+      </w:pPr>
+      <w:rPr>
+        <w:rFonts w:ascii="Courier New" w:hAnsi="Courier New" w:cs="Courier New" w:hint="default"/>
+      </w:rPr>
+    </w:lvl>
+    <w:lvl w:ilvl="5" w:tplc="0C070005" w:tentative="1">
+      <w:start w:val="1"/>
+      <w:numFmt w:val="bullet"/>
+      <w:lvlText w:val=""/>
+      <w:lvlJc w:val="left"/>
+      <w:pPr>
+        <w:ind w:left="4320" w:hanging="360"/>
+      </w:pPr>
+      <w:rPr>
+        <w:rFonts w:ascii="Wingdings" w:hAnsi="Wingdings" w:hint="default"/>
+      </w:rPr>
+    </w:lvl>
+    <w:lvl w:ilvl="6" w:tplc="0C070001" w:tentative="1">
+      <w:start w:val="1"/>
+      <w:numFmt w:val="bullet"/>
+      <w:lvlText w:val=""/>
+      <w:lvlJc w:val="left"/>
+      <w:pPr>
+        <w:ind w:left="5040" w:hanging="360"/>
+      </w:pPr>
+      <w:rPr>
+        <w:rFonts w:ascii="Symbol" w:hAnsi="Symbol" w:hint="default"/>
+      </w:rPr>
+    </w:lvl>
+    <w:lvl w:ilvl="7" w:tplc="0C070003" w:tentative="1">
+      <w:start w:val="1"/>
+      <w:numFmt w:val="bullet"/>
+      <w:lvlText w:val="o"/>
+      <w:lvlJc w:val="left"/>
+      <w:pPr>
+        <w:ind w:left="5760" w:hanging="360"/>
+      </w:pPr>
+      <w:rPr>
+        <w:rFonts w:ascii="Courier New" w:hAnsi="Courier New" w:cs="Courier New" w:hint="default"/>
+      </w:rPr>
+    </w:lvl>
+    <w:lvl w:ilvl="8" w:tplc="0C070005" w:tentative="1">
+      <w:start w:val="1"/>
+      <w:numFmt w:val="bullet"/>
+      <w:lvlText w:val=""/>
+      <w:lvlJc w:val="left"/>
+      <w:pPr>
+        <w:ind w:left="6480" w:hanging="360"/>
+      </w:pPr>
+      <w:rPr>
+        <w:rFonts w:ascii="Wingdings" w:hAnsi="Wingdings" w:hint="default"/>
+      </w:rPr>
+    </w:lvl>
+  </w:abstractNum>
+  <w:num w:numId="1">
+    <w:abstractNumId w:val="0"/>
+  </w:num>
+</w:numbering>
 </file>
 
 <file path=word/styles.xml><?xml version="1.0" encoding="utf-8"?>
@@ -1274,6 +1971,7 @@
     <w:lsdException w:name="HTML Sample" w:semiHidden="1" w:unhideWhenUsed="1"/>
     <w:lsdException w:name="HTML Typewriter" w:semiHidden="1" w:unhideWhenUsed="1"/>
     <w:lsdException w:name="HTML Variable" w:semiHidden="1" w:unhideWhenUsed="1"/>
+    <w:lsdException w:name="Normal Table" w:semiHidden="1" w:unhideWhenUsed="1"/>
     <w:lsdException w:name="annotation subject" w:semiHidden="1" w:unhideWhenUsed="1"/>
     <w:lsdException w:name="No List" w:semiHidden="1" w:unhideWhenUsed="1"/>
     <w:lsdException w:name="Outline List 1" w:semiHidden="1" w:unhideWhenUsed="1"/>
@@ -1319,9 +2017,11 @@
     <w:lsdException w:name="Table Subtle 1" w:semiHidden="1" w:unhideWhenUsed="1"/>
     <w:lsdException w:name="Table Subtle 2" w:semiHidden="1" w:unhideWhenUsed="1"/>
     <w:lsdException w:name="Table Web 1" w:semiHidden="1" w:unhideWhenUsed="1"/>
+    <w:lsdException w:name="Table Web 2" w:semiHidden="1" w:unhideWhenUsed="1"/>
     <w:lsdException w:name="Table Web 3" w:semiHidden="1" w:unhideWhenUsed="1"/>
     <w:lsdException w:name="Balloon Text" w:semiHidden="1" w:unhideWhenUsed="1"/>
     <w:lsdException w:name="Table Grid" w:uiPriority="39"/>
+    <w:lsdException w:name="Table Theme" w:semiHidden="1" w:unhideWhenUsed="1"/>
     <w:lsdException w:name="Placeholder Text" w:semiHidden="1"/>
     <w:lsdException w:name="No Spacing" w:uiPriority="1" w:qFormat="1"/>
     <w:lsdException w:name="Light Shading" w:uiPriority="60"/>
@@ -1545,6 +2245,49 @@
     <w:name w:val="Normal"/>
     <w:qFormat/>
   </w:style>
+  <w:style w:type="paragraph" w:styleId="berschrift1">
+    <w:name w:val="heading 1"/>
+    <w:basedOn w:val="Standard"/>
+    <w:next w:val="Standard"/>
+    <w:link w:val="berschrift1Zchn"/>
+    <w:uiPriority w:val="9"/>
+    <w:qFormat/>
+    <w:rsid w:val="009C2CF9"/>
+    <w:pPr>
+      <w:keepNext/>
+      <w:keepLines/>
+      <w:spacing w:before="240" w:after="0"/>
+      <w:outlineLvl w:val="0"/>
+    </w:pPr>
+    <w:rPr>
+      <w:rFonts w:asciiTheme="majorHAnsi" w:eastAsiaTheme="majorEastAsia" w:hAnsiTheme="majorHAnsi" w:cstheme="majorBidi"/>
+      <w:color w:val="2E74B5" w:themeColor="accent1" w:themeShade="BF"/>
+      <w:sz w:val="32"/>
+      <w:szCs w:val="32"/>
+    </w:rPr>
+  </w:style>
+  <w:style w:type="paragraph" w:styleId="berschrift2">
+    <w:name w:val="heading 2"/>
+    <w:basedOn w:val="Standard"/>
+    <w:next w:val="Standard"/>
+    <w:link w:val="berschrift2Zchn"/>
+    <w:uiPriority w:val="9"/>
+    <w:unhideWhenUsed/>
+    <w:qFormat/>
+    <w:rsid w:val="009C2CF9"/>
+    <w:pPr>
+      <w:keepNext/>
+      <w:keepLines/>
+      <w:spacing w:before="40" w:after="0"/>
+      <w:outlineLvl w:val="1"/>
+    </w:pPr>
+    <w:rPr>
+      <w:rFonts w:asciiTheme="majorHAnsi" w:eastAsiaTheme="majorEastAsia" w:hAnsiTheme="majorHAnsi" w:cstheme="majorBidi"/>
+      <w:color w:val="2E74B5" w:themeColor="accent1" w:themeShade="BF"/>
+      <w:sz w:val="26"/>
+      <w:szCs w:val="26"/>
+    </w:rPr>
+  </w:style>
   <w:style w:type="character" w:default="1" w:styleId="Absatz-Standardschriftart">
     <w:name w:val="Default Paragraph Font"/>
     <w:uiPriority w:val="1"/>
@@ -1619,6 +2362,77 @@
       <w:szCs w:val="20"/>
       <w:lang w:eastAsia="de-AT"/>
     </w:rPr>
+  </w:style>
+  <w:style w:type="paragraph" w:styleId="Titel">
+    <w:name w:val="Title"/>
+    <w:basedOn w:val="Standard"/>
+    <w:next w:val="Standard"/>
+    <w:link w:val="TitelZchn"/>
+    <w:uiPriority w:val="10"/>
+    <w:qFormat/>
+    <w:rsid w:val="009C2CF9"/>
+    <w:pPr>
+      <w:spacing w:after="0" w:line="240" w:lineRule="auto"/>
+      <w:contextualSpacing/>
+    </w:pPr>
+    <w:rPr>
+      <w:rFonts w:asciiTheme="majorHAnsi" w:eastAsiaTheme="majorEastAsia" w:hAnsiTheme="majorHAnsi" w:cstheme="majorBidi"/>
+      <w:spacing w:val="-10"/>
+      <w:kern w:val="28"/>
+      <w:sz w:val="56"/>
+      <w:szCs w:val="56"/>
+    </w:rPr>
+  </w:style>
+  <w:style w:type="character" w:customStyle="1" w:styleId="TitelZchn">
+    <w:name w:val="Titel Zchn"/>
+    <w:basedOn w:val="Absatz-Standardschriftart"/>
+    <w:link w:val="Titel"/>
+    <w:uiPriority w:val="10"/>
+    <w:rsid w:val="009C2CF9"/>
+    <w:rPr>
+      <w:rFonts w:asciiTheme="majorHAnsi" w:eastAsiaTheme="majorEastAsia" w:hAnsiTheme="majorHAnsi" w:cstheme="majorBidi"/>
+      <w:spacing w:val="-10"/>
+      <w:kern w:val="28"/>
+      <w:sz w:val="56"/>
+      <w:szCs w:val="56"/>
+    </w:rPr>
+  </w:style>
+  <w:style w:type="character" w:customStyle="1" w:styleId="berschrift1Zchn">
+    <w:name w:val="Überschrift 1 Zchn"/>
+    <w:basedOn w:val="Absatz-Standardschriftart"/>
+    <w:link w:val="berschrift1"/>
+    <w:uiPriority w:val="9"/>
+    <w:rsid w:val="009C2CF9"/>
+    <w:rPr>
+      <w:rFonts w:asciiTheme="majorHAnsi" w:eastAsiaTheme="majorEastAsia" w:hAnsiTheme="majorHAnsi" w:cstheme="majorBidi"/>
+      <w:color w:val="2E74B5" w:themeColor="accent1" w:themeShade="BF"/>
+      <w:sz w:val="32"/>
+      <w:szCs w:val="32"/>
+    </w:rPr>
+  </w:style>
+  <w:style w:type="character" w:customStyle="1" w:styleId="berschrift2Zchn">
+    <w:name w:val="Überschrift 2 Zchn"/>
+    <w:basedOn w:val="Absatz-Standardschriftart"/>
+    <w:link w:val="berschrift2"/>
+    <w:uiPriority w:val="9"/>
+    <w:rsid w:val="009C2CF9"/>
+    <w:rPr>
+      <w:rFonts w:asciiTheme="majorHAnsi" w:eastAsiaTheme="majorEastAsia" w:hAnsiTheme="majorHAnsi" w:cstheme="majorBidi"/>
+      <w:color w:val="2E74B5" w:themeColor="accent1" w:themeShade="BF"/>
+      <w:sz w:val="26"/>
+      <w:szCs w:val="26"/>
+    </w:rPr>
+  </w:style>
+  <w:style w:type="paragraph" w:styleId="Listenabsatz">
+    <w:name w:val="List Paragraph"/>
+    <w:basedOn w:val="Standard"/>
+    <w:uiPriority w:val="34"/>
+    <w:qFormat/>
+    <w:rsid w:val="009C2CF9"/>
+    <w:pPr>
+      <w:ind w:left="720"/>
+      <w:contextualSpacing/>
+    </w:pPr>
   </w:style>
 </w:styles>
 </file>

</xml_diff>

<commit_message>
App bittet nun Multilanguagesupport an, buggt etwas rum,  Menumethoden nun in einer einzelnen Klasse
</commit_message>
<xml_diff>
--- a/documents/Menu Dokumentation.docx
+++ b/documents/Menu Dokumentation.docx
@@ -72,164 +72,6 @@
       </w:r>
     </w:p>
     <w:p>
-      <w:r>
-        <w:t xml:space="preserve">Kopiert in die </w:t>
-      </w:r>
-      <w:proofErr w:type="spellStart"/>
-      <w:r>
-        <w:t>Activity</w:t>
-      </w:r>
-      <w:proofErr w:type="spellEnd"/>
-      <w:r>
-        <w:t xml:space="preserve"> folgende Methoden:</w:t>
-      </w:r>
-    </w:p>
-    <w:p>
-      <w:pPr>
-        <w:pStyle w:val="HTMLVorformatiert"/>
-        <w:shd w:val="clear" w:color="auto" w:fill="FFFFFF"/>
-        <w:rPr>
-          <w:color w:val="000000"/>
-          <w:lang w:val="en-GB"/>
-        </w:rPr>
-      </w:pPr>
-      <w:r>
-        <w:rPr>
-          <w:color w:val="000000"/>
-        </w:rPr>
-        <w:br/>
-      </w:r>
-      <w:r>
-        <w:rPr>
-          <w:b/>
-          <w:bCs/>
-          <w:color w:val="000080"/>
-          <w:lang w:val="en-GB"/>
-        </w:rPr>
-        <w:t xml:space="preserve">public </w:t>
-      </w:r>
-      <w:proofErr w:type="spellStart"/>
-      <w:r>
-        <w:rPr>
-          <w:b/>
-          <w:bCs/>
-          <w:color w:val="000080"/>
-          <w:lang w:val="en-GB"/>
-        </w:rPr>
-        <w:t>boolean</w:t>
-      </w:r>
-      <w:proofErr w:type="spellEnd"/>
-      <w:r>
-        <w:rPr>
-          <w:b/>
-          <w:bCs/>
-          <w:color w:val="000080"/>
-          <w:lang w:val="en-GB"/>
-        </w:rPr>
-        <w:t xml:space="preserve"> </w:t>
-      </w:r>
-      <w:proofErr w:type="spellStart"/>
-      <w:proofErr w:type="gramStart"/>
-      <w:r>
-        <w:rPr>
-          <w:color w:val="000000"/>
-          <w:lang w:val="en-GB"/>
-        </w:rPr>
-        <w:t>onCreateOptionsMenu</w:t>
-      </w:r>
-      <w:proofErr w:type="spellEnd"/>
-      <w:r>
-        <w:rPr>
-          <w:color w:val="000000"/>
-          <w:lang w:val="en-GB"/>
-        </w:rPr>
-        <w:t>(</w:t>
-      </w:r>
-      <w:proofErr w:type="gramEnd"/>
-      <w:r>
-        <w:rPr>
-          <w:color w:val="000000"/>
-          <w:lang w:val="en-GB"/>
-        </w:rPr>
-        <w:t>Menu menu) {</w:t>
-      </w:r>
-      <w:r>
-        <w:rPr>
-          <w:color w:val="000000"/>
-          <w:lang w:val="en-GB"/>
-        </w:rPr>
-        <w:br/>
-        <w:t xml:space="preserve">    </w:t>
-      </w:r>
-      <w:r>
-        <w:rPr>
-          <w:b/>
-          <w:bCs/>
-          <w:color w:val="000080"/>
-          <w:lang w:val="en-GB"/>
-        </w:rPr>
-        <w:t xml:space="preserve">return </w:t>
-      </w:r>
-      <w:proofErr w:type="spellStart"/>
-      <w:r>
-        <w:rPr>
-          <w:color w:val="000000"/>
-          <w:lang w:val="en-GB"/>
-        </w:rPr>
-        <w:t>DynamicMenu.</w:t>
-      </w:r>
-      <w:r>
-        <w:rPr>
-          <w:i/>
-          <w:iCs/>
-          <w:color w:val="000000"/>
-          <w:lang w:val="en-GB"/>
-        </w:rPr>
-        <w:t>onPrepareOptionsMenu</w:t>
-      </w:r>
-      <w:proofErr w:type="spellEnd"/>
-      <w:r>
-        <w:rPr>
-          <w:color w:val="000000"/>
-          <w:lang w:val="en-GB"/>
-        </w:rPr>
-        <w:t xml:space="preserve">(menu, </w:t>
-      </w:r>
-      <w:proofErr w:type="spellStart"/>
-      <w:r>
-        <w:rPr>
-          <w:b/>
-          <w:bCs/>
-          <w:color w:val="000080"/>
-          <w:lang w:val="en-GB"/>
-        </w:rPr>
-        <w:t>this</w:t>
-      </w:r>
-      <w:r>
-        <w:rPr>
-          <w:color w:val="000000"/>
-          <w:lang w:val="en-GB"/>
-        </w:rPr>
-        <w:t>.getClass</w:t>
-      </w:r>
-      <w:proofErr w:type="spellEnd"/>
-      <w:r>
-        <w:rPr>
-          <w:color w:val="000000"/>
-          <w:lang w:val="en-GB"/>
-        </w:rPr>
-        <w:t>());</w:t>
-      </w:r>
-      <w:r>
-        <w:rPr>
-          <w:color w:val="000000"/>
-          <w:lang w:val="en-GB"/>
-        </w:rPr>
-        <w:br/>
-        <w:t>}</w:t>
-      </w:r>
-    </w:p>
-    <w:p>
       <w:pPr>
         <w:shd w:val="clear" w:color="auto" w:fill="FFFFFF"/>
         <w:tabs>
@@ -251,839 +93,66 @@
           <w:tab w:val="left" w:pos="14656"/>
         </w:tabs>
         <w:spacing w:after="0" w:line="240" w:lineRule="auto"/>
-        <w:rPr>
-          <w:rFonts w:ascii="Courier New" w:eastAsia="Times New Roman" w:hAnsi="Courier New" w:cs="Courier New"/>
-          <w:color w:val="000000"/>
-          <w:sz w:val="20"/>
-          <w:szCs w:val="20"/>
-          <w:lang w:val="en-GB" w:eastAsia="de-AT"/>
-        </w:rPr>
-      </w:pPr>
-      <w:r>
-        <w:rPr>
-          <w:rFonts w:ascii="Courier New" w:eastAsia="Times New Roman" w:hAnsi="Courier New" w:cs="Courier New"/>
-          <w:color w:val="000000"/>
-          <w:sz w:val="20"/>
-          <w:szCs w:val="20"/>
-          <w:lang w:val="en-GB" w:eastAsia="de-AT"/>
-        </w:rPr>
-        <w:br/>
-      </w:r>
-      <w:r>
-        <w:rPr>
-          <w:rFonts w:ascii="Courier New" w:eastAsia="Times New Roman" w:hAnsi="Courier New" w:cs="Courier New"/>
-          <w:color w:val="000000"/>
-          <w:sz w:val="20"/>
-          <w:szCs w:val="20"/>
-          <w:lang w:val="en-GB" w:eastAsia="de-AT"/>
-        </w:rPr>
-        <w:br/>
-      </w:r>
-      <w:r>
-        <w:rPr>
-          <w:rFonts w:ascii="Courier New" w:eastAsia="Times New Roman" w:hAnsi="Courier New" w:cs="Courier New"/>
+      </w:pPr>
+    </w:p>
+    <w:p>
+      <w:pPr>
+        <w:pStyle w:val="HTMLVorformatiert"/>
+        <w:shd w:val="clear" w:color="auto" w:fill="FFFFFF"/>
+        <w:rPr>
+          <w:color w:val="000000"/>
+        </w:rPr>
+      </w:pPr>
+      <w:r>
+        <w:rPr>
+          <w:rFonts w:asciiTheme="minorHAnsi" w:hAnsiTheme="minorHAnsi"/>
+          <w:sz w:val="22"/>
+        </w:rPr>
+        <w:t>Nur</w:t>
+      </w:r>
+      <w:r>
+        <w:t xml:space="preserve"> </w:t>
+      </w:r>
+      <w:proofErr w:type="spellStart"/>
+      <w:r>
+        <w:rPr>
           <w:b/>
           <w:bCs/>
           <w:color w:val="000080"/>
-          <w:sz w:val="20"/>
-          <w:szCs w:val="20"/>
-          <w:lang w:val="en-GB" w:eastAsia="de-AT"/>
-        </w:rPr>
-        <w:t xml:space="preserve">public </w:t>
-      </w:r>
-      <w:proofErr w:type="spellStart"/>
-      <w:r>
-        <w:rPr>
-          <w:rFonts w:ascii="Courier New" w:eastAsia="Times New Roman" w:hAnsi="Courier New" w:cs="Courier New"/>
+          <w:shd w:val="clear" w:color="auto" w:fill="E4E4FF"/>
+        </w:rPr>
+        <w:t>extends</w:t>
+      </w:r>
+      <w:proofErr w:type="spellEnd"/>
+      <w:r>
+        <w:rPr>
           <w:b/>
           <w:bCs/>
           <w:color w:val="000080"/>
-          <w:sz w:val="20"/>
-          <w:szCs w:val="20"/>
-          <w:lang w:val="en-GB" w:eastAsia="de-AT"/>
-        </w:rPr>
-        <w:t>boolean</w:t>
+        </w:rPr>
+        <w:t xml:space="preserve"> </w:t>
+      </w:r>
+      <w:proofErr w:type="spellStart"/>
+      <w:r>
+        <w:rPr>
+          <w:color w:val="000000"/>
+        </w:rPr>
+        <w:t>DynamicMenuActivity</w:t>
       </w:r>
       <w:proofErr w:type="spellEnd"/>
       <w:r>
         <w:rPr>
-          <w:rFonts w:ascii="Courier New" w:eastAsia="Times New Roman" w:hAnsi="Courier New" w:cs="Courier New"/>
-          <w:b/>
-          <w:bCs/>
-          <w:color w:val="000080"/>
-          <w:sz w:val="20"/>
-          <w:szCs w:val="20"/>
-          <w:lang w:val="en-GB" w:eastAsia="de-AT"/>
+          <w:color w:val="000000"/>
         </w:rPr>
         <w:t xml:space="preserve"> </w:t>
       </w:r>
-      <w:proofErr w:type="spellStart"/>
-      <w:proofErr w:type="gramStart"/>
-      <w:r>
-        <w:rPr>
-          <w:rFonts w:ascii="Courier New" w:eastAsia="Times New Roman" w:hAnsi="Courier New" w:cs="Courier New"/>
-          <w:color w:val="000000"/>
-          <w:sz w:val="20"/>
-          <w:szCs w:val="20"/>
-          <w:lang w:val="en-GB" w:eastAsia="de-AT"/>
-        </w:rPr>
-        <w:t>onOptionsItemSelected</w:t>
-      </w:r>
-      <w:proofErr w:type="spellEnd"/>
-      <w:r>
-        <w:rPr>
-          <w:rFonts w:ascii="Courier New" w:eastAsia="Times New Roman" w:hAnsi="Courier New" w:cs="Courier New"/>
-          <w:color w:val="000000"/>
-          <w:sz w:val="20"/>
-          <w:szCs w:val="20"/>
-          <w:lang w:val="en-GB" w:eastAsia="de-AT"/>
-        </w:rPr>
-        <w:t>(</w:t>
-      </w:r>
-      <w:proofErr w:type="spellStart"/>
-      <w:proofErr w:type="gramEnd"/>
-      <w:r>
-        <w:rPr>
-          <w:rFonts w:ascii="Courier New" w:eastAsia="Times New Roman" w:hAnsi="Courier New" w:cs="Courier New"/>
-          <w:color w:val="000000"/>
-          <w:sz w:val="20"/>
-          <w:szCs w:val="20"/>
-          <w:lang w:val="en-GB" w:eastAsia="de-AT"/>
-        </w:rPr>
-        <w:t>MenuItem</w:t>
-      </w:r>
-      <w:proofErr w:type="spellEnd"/>
-      <w:r>
-        <w:rPr>
-          <w:rFonts w:ascii="Courier New" w:eastAsia="Times New Roman" w:hAnsi="Courier New" w:cs="Courier New"/>
-          <w:color w:val="000000"/>
-          <w:sz w:val="20"/>
-          <w:szCs w:val="20"/>
-          <w:lang w:val="en-GB" w:eastAsia="de-AT"/>
-        </w:rPr>
-        <w:t xml:space="preserve"> item) {</w:t>
-      </w:r>
-      <w:r>
-        <w:rPr>
-          <w:rFonts w:ascii="Courier New" w:eastAsia="Times New Roman" w:hAnsi="Courier New" w:cs="Courier New"/>
-          <w:color w:val="000000"/>
-          <w:sz w:val="20"/>
-          <w:szCs w:val="20"/>
-          <w:lang w:val="en-GB" w:eastAsia="de-AT"/>
-        </w:rPr>
-        <w:br/>
-        <w:t xml:space="preserve">    </w:t>
-      </w:r>
-      <w:proofErr w:type="spellStart"/>
-      <w:r>
-        <w:rPr>
-          <w:rFonts w:ascii="Courier New" w:eastAsia="Times New Roman" w:hAnsi="Courier New" w:cs="Courier New"/>
-          <w:b/>
-          <w:bCs/>
-          <w:color w:val="000080"/>
-          <w:sz w:val="20"/>
-          <w:szCs w:val="20"/>
-          <w:lang w:val="en-GB" w:eastAsia="de-AT"/>
-        </w:rPr>
-        <w:t>boolean</w:t>
-      </w:r>
-      <w:proofErr w:type="spellEnd"/>
-      <w:r>
-        <w:rPr>
-          <w:rFonts w:ascii="Courier New" w:eastAsia="Times New Roman" w:hAnsi="Courier New" w:cs="Courier New"/>
-          <w:b/>
-          <w:bCs/>
-          <w:color w:val="000080"/>
-          <w:sz w:val="20"/>
-          <w:szCs w:val="20"/>
-          <w:lang w:val="en-GB" w:eastAsia="de-AT"/>
-        </w:rPr>
-        <w:t xml:space="preserve"> </w:t>
-      </w:r>
-      <w:proofErr w:type="spellStart"/>
-      <w:r>
-        <w:rPr>
-          <w:rFonts w:ascii="Courier New" w:eastAsia="Times New Roman" w:hAnsi="Courier New" w:cs="Courier New"/>
-          <w:color w:val="000000"/>
-          <w:sz w:val="20"/>
-          <w:szCs w:val="20"/>
-          <w:lang w:val="en-GB" w:eastAsia="de-AT"/>
-        </w:rPr>
-        <w:t>retval</w:t>
-      </w:r>
-      <w:proofErr w:type="spellEnd"/>
-      <w:r>
-        <w:rPr>
-          <w:rFonts w:ascii="Courier New" w:eastAsia="Times New Roman" w:hAnsi="Courier New" w:cs="Courier New"/>
-          <w:color w:val="000000"/>
-          <w:sz w:val="20"/>
-          <w:szCs w:val="20"/>
-          <w:lang w:val="en-GB" w:eastAsia="de-AT"/>
-        </w:rPr>
-        <w:t xml:space="preserve"> = </w:t>
-      </w:r>
-      <w:r>
-        <w:rPr>
-          <w:rFonts w:ascii="Courier New" w:eastAsia="Times New Roman" w:hAnsi="Courier New" w:cs="Courier New"/>
-          <w:b/>
-          <w:bCs/>
-          <w:color w:val="000080"/>
-          <w:sz w:val="20"/>
-          <w:szCs w:val="20"/>
-          <w:lang w:val="en-GB" w:eastAsia="de-AT"/>
-        </w:rPr>
-        <w:t>true</w:t>
-      </w:r>
-      <w:r>
-        <w:rPr>
-          <w:rFonts w:ascii="Courier New" w:eastAsia="Times New Roman" w:hAnsi="Courier New" w:cs="Courier New"/>
-          <w:color w:val="000000"/>
-          <w:sz w:val="20"/>
-          <w:szCs w:val="20"/>
-          <w:lang w:val="en-GB" w:eastAsia="de-AT"/>
-        </w:rPr>
-        <w:t>;</w:t>
-      </w:r>
-      <w:r>
-        <w:rPr>
-          <w:rFonts w:ascii="Courier New" w:eastAsia="Times New Roman" w:hAnsi="Courier New" w:cs="Courier New"/>
-          <w:color w:val="000000"/>
-          <w:sz w:val="20"/>
-          <w:szCs w:val="20"/>
-          <w:lang w:val="en-GB" w:eastAsia="de-AT"/>
-        </w:rPr>
-        <w:br/>
-        <w:t xml:space="preserve">    Class </w:t>
-      </w:r>
-      <w:proofErr w:type="spellStart"/>
-      <w:r>
-        <w:rPr>
-          <w:rFonts w:ascii="Courier New" w:eastAsia="Times New Roman" w:hAnsi="Courier New" w:cs="Courier New"/>
-          <w:color w:val="000000"/>
-          <w:sz w:val="20"/>
-          <w:szCs w:val="20"/>
-          <w:lang w:val="en-GB" w:eastAsia="de-AT"/>
-        </w:rPr>
-        <w:t>toOpen</w:t>
-      </w:r>
-      <w:proofErr w:type="spellEnd"/>
-      <w:r>
-        <w:rPr>
-          <w:rFonts w:ascii="Courier New" w:eastAsia="Times New Roman" w:hAnsi="Courier New" w:cs="Courier New"/>
-          <w:color w:val="000000"/>
-          <w:sz w:val="20"/>
-          <w:szCs w:val="20"/>
-          <w:lang w:val="en-GB" w:eastAsia="de-AT"/>
-        </w:rPr>
-        <w:t xml:space="preserve"> = </w:t>
-      </w:r>
-      <w:r>
-        <w:rPr>
-          <w:rFonts w:ascii="Courier New" w:eastAsia="Times New Roman" w:hAnsi="Courier New" w:cs="Courier New"/>
-          <w:b/>
-          <w:bCs/>
-          <w:color w:val="000080"/>
-          <w:sz w:val="20"/>
-          <w:szCs w:val="20"/>
-          <w:lang w:val="en-GB" w:eastAsia="de-AT"/>
-        </w:rPr>
-        <w:t>null</w:t>
-      </w:r>
-      <w:r>
-        <w:rPr>
-          <w:rFonts w:ascii="Courier New" w:eastAsia="Times New Roman" w:hAnsi="Courier New" w:cs="Courier New"/>
-          <w:color w:val="000000"/>
-          <w:sz w:val="20"/>
-          <w:szCs w:val="20"/>
-          <w:lang w:val="en-GB" w:eastAsia="de-AT"/>
-        </w:rPr>
-        <w:t>;</w:t>
-      </w:r>
-      <w:r>
-        <w:rPr>
-          <w:rFonts w:ascii="Courier New" w:eastAsia="Times New Roman" w:hAnsi="Courier New" w:cs="Courier New"/>
-          <w:color w:val="000000"/>
-          <w:sz w:val="20"/>
-          <w:szCs w:val="20"/>
-          <w:lang w:val="en-GB" w:eastAsia="de-AT"/>
-        </w:rPr>
-        <w:br/>
-        <w:t xml:space="preserve">    </w:t>
-      </w:r>
-      <w:proofErr w:type="spellStart"/>
-      <w:r>
-        <w:rPr>
-          <w:rFonts w:ascii="Courier New" w:eastAsia="Times New Roman" w:hAnsi="Courier New" w:cs="Courier New"/>
-          <w:color w:val="000000"/>
-          <w:sz w:val="20"/>
-          <w:szCs w:val="20"/>
-          <w:lang w:val="en-GB" w:eastAsia="de-AT"/>
-        </w:rPr>
-        <w:t>toOpen</w:t>
-      </w:r>
-      <w:proofErr w:type="spellEnd"/>
-      <w:r>
-        <w:rPr>
-          <w:rFonts w:ascii="Courier New" w:eastAsia="Times New Roman" w:hAnsi="Courier New" w:cs="Courier New"/>
-          <w:color w:val="000000"/>
-          <w:sz w:val="20"/>
-          <w:szCs w:val="20"/>
-          <w:lang w:val="en-GB" w:eastAsia="de-AT"/>
-        </w:rPr>
-        <w:t xml:space="preserve"> = </w:t>
-      </w:r>
-      <w:proofErr w:type="spellStart"/>
-      <w:r>
-        <w:rPr>
-          <w:rFonts w:ascii="Courier New" w:eastAsia="Times New Roman" w:hAnsi="Courier New" w:cs="Courier New"/>
-          <w:color w:val="000000"/>
-          <w:sz w:val="20"/>
-          <w:szCs w:val="20"/>
-          <w:lang w:val="en-GB" w:eastAsia="de-AT"/>
-        </w:rPr>
-        <w:t>dynamicMenu.</w:t>
-      </w:r>
-      <w:r>
-        <w:rPr>
-          <w:rFonts w:ascii="Courier New" w:eastAsia="Times New Roman" w:hAnsi="Courier New" w:cs="Courier New"/>
-          <w:i/>
-          <w:iCs/>
-          <w:color w:val="000000"/>
-          <w:sz w:val="20"/>
-          <w:szCs w:val="20"/>
-          <w:lang w:val="en-GB" w:eastAsia="de-AT"/>
-        </w:rPr>
-        <w:t>onOptionsItemSelected</w:t>
-      </w:r>
-      <w:proofErr w:type="spellEnd"/>
-      <w:r>
-        <w:rPr>
-          <w:rFonts w:ascii="Courier New" w:eastAsia="Times New Roman" w:hAnsi="Courier New" w:cs="Courier New"/>
-          <w:color w:val="000000"/>
-          <w:sz w:val="20"/>
-          <w:szCs w:val="20"/>
-          <w:lang w:val="en-GB" w:eastAsia="de-AT"/>
-        </w:rPr>
-        <w:t>(item);</w:t>
-      </w:r>
-      <w:r>
-        <w:rPr>
-          <w:rFonts w:ascii="Courier New" w:eastAsia="Times New Roman" w:hAnsi="Courier New" w:cs="Courier New"/>
-          <w:color w:val="000000"/>
-          <w:sz w:val="20"/>
-          <w:szCs w:val="20"/>
-          <w:lang w:val="en-GB" w:eastAsia="de-AT"/>
-        </w:rPr>
-        <w:br/>
-        <w:t xml:space="preserve">    </w:t>
-      </w:r>
-      <w:r>
-        <w:rPr>
-          <w:rFonts w:ascii="Courier New" w:eastAsia="Times New Roman" w:hAnsi="Courier New" w:cs="Courier New"/>
-          <w:b/>
-          <w:bCs/>
-          <w:color w:val="000080"/>
-          <w:sz w:val="20"/>
-          <w:szCs w:val="20"/>
-          <w:lang w:val="en-GB" w:eastAsia="de-AT"/>
-        </w:rPr>
-        <w:t>if</w:t>
-      </w:r>
-      <w:r>
-        <w:rPr>
-          <w:rFonts w:ascii="Courier New" w:eastAsia="Times New Roman" w:hAnsi="Courier New" w:cs="Courier New"/>
-          <w:color w:val="000000"/>
-          <w:sz w:val="20"/>
-          <w:szCs w:val="20"/>
-          <w:lang w:val="en-GB" w:eastAsia="de-AT"/>
-        </w:rPr>
-        <w:t>(</w:t>
-      </w:r>
-      <w:proofErr w:type="spellStart"/>
-      <w:r>
-        <w:rPr>
-          <w:rFonts w:ascii="Courier New" w:eastAsia="Times New Roman" w:hAnsi="Courier New" w:cs="Courier New"/>
-          <w:color w:val="000000"/>
-          <w:sz w:val="20"/>
-          <w:szCs w:val="20"/>
-          <w:lang w:val="en-GB" w:eastAsia="de-AT"/>
-        </w:rPr>
-        <w:t>toOpen</w:t>
-      </w:r>
-      <w:proofErr w:type="spellEnd"/>
-      <w:r>
-        <w:rPr>
-          <w:rFonts w:ascii="Courier New" w:eastAsia="Times New Roman" w:hAnsi="Courier New" w:cs="Courier New"/>
-          <w:color w:val="000000"/>
-          <w:sz w:val="20"/>
-          <w:szCs w:val="20"/>
-          <w:lang w:val="en-GB" w:eastAsia="de-AT"/>
-        </w:rPr>
-        <w:t xml:space="preserve"> != </w:t>
-      </w:r>
-      <w:r>
-        <w:rPr>
-          <w:rFonts w:ascii="Courier New" w:eastAsia="Times New Roman" w:hAnsi="Courier New" w:cs="Courier New"/>
-          <w:b/>
-          <w:bCs/>
-          <w:color w:val="000080"/>
-          <w:sz w:val="20"/>
-          <w:szCs w:val="20"/>
-          <w:lang w:val="en-GB" w:eastAsia="de-AT"/>
-        </w:rPr>
-        <w:t>null</w:t>
-      </w:r>
-      <w:r>
-        <w:rPr>
-          <w:rFonts w:ascii="Courier New" w:eastAsia="Times New Roman" w:hAnsi="Courier New" w:cs="Courier New"/>
-          <w:color w:val="000000"/>
-          <w:sz w:val="20"/>
-          <w:szCs w:val="20"/>
-          <w:lang w:val="en-GB" w:eastAsia="de-AT"/>
-        </w:rPr>
-        <w:t>){</w:t>
-      </w:r>
-      <w:r>
-        <w:rPr>
-          <w:rFonts w:ascii="Courier New" w:eastAsia="Times New Roman" w:hAnsi="Courier New" w:cs="Courier New"/>
-          <w:color w:val="000000"/>
-          <w:sz w:val="20"/>
-          <w:szCs w:val="20"/>
-          <w:lang w:val="en-GB" w:eastAsia="de-AT"/>
-        </w:rPr>
-        <w:br/>
-        <w:t xml:space="preserve">        </w:t>
-      </w:r>
-      <w:proofErr w:type="spellStart"/>
-      <w:r>
-        <w:rPr>
-          <w:rFonts w:ascii="Courier New" w:eastAsia="Times New Roman" w:hAnsi="Courier New" w:cs="Courier New"/>
-          <w:color w:val="000000"/>
-          <w:sz w:val="20"/>
-          <w:szCs w:val="20"/>
-          <w:lang w:val="en-GB" w:eastAsia="de-AT"/>
-        </w:rPr>
-        <w:t>openActivity</w:t>
-      </w:r>
-      <w:proofErr w:type="spellEnd"/>
-      <w:r>
-        <w:rPr>
-          <w:rFonts w:ascii="Courier New" w:eastAsia="Times New Roman" w:hAnsi="Courier New" w:cs="Courier New"/>
-          <w:color w:val="000000"/>
-          <w:sz w:val="20"/>
-          <w:szCs w:val="20"/>
-          <w:lang w:val="en-GB" w:eastAsia="de-AT"/>
-        </w:rPr>
-        <w:t>(</w:t>
-      </w:r>
-      <w:proofErr w:type="spellStart"/>
-      <w:r>
-        <w:rPr>
-          <w:rFonts w:ascii="Courier New" w:eastAsia="Times New Roman" w:hAnsi="Courier New" w:cs="Courier New"/>
-          <w:color w:val="000000"/>
-          <w:sz w:val="20"/>
-          <w:szCs w:val="20"/>
-          <w:lang w:val="en-GB" w:eastAsia="de-AT"/>
-        </w:rPr>
-        <w:t>toOpen</w:t>
-      </w:r>
-      <w:proofErr w:type="spellEnd"/>
-      <w:r>
-        <w:rPr>
-          <w:rFonts w:ascii="Courier New" w:eastAsia="Times New Roman" w:hAnsi="Courier New" w:cs="Courier New"/>
-          <w:color w:val="000000"/>
-          <w:sz w:val="20"/>
-          <w:szCs w:val="20"/>
-          <w:lang w:val="en-GB" w:eastAsia="de-AT"/>
-        </w:rPr>
-        <w:t>);</w:t>
-      </w:r>
-      <w:r>
-        <w:rPr>
-          <w:rFonts w:ascii="Courier New" w:eastAsia="Times New Roman" w:hAnsi="Courier New" w:cs="Courier New"/>
-          <w:color w:val="000000"/>
-          <w:sz w:val="20"/>
-          <w:szCs w:val="20"/>
-          <w:lang w:val="en-GB" w:eastAsia="de-AT"/>
-        </w:rPr>
-        <w:br/>
-        <w:t xml:space="preserve">    }</w:t>
-      </w:r>
-      <w:r>
-        <w:rPr>
-          <w:rFonts w:ascii="Courier New" w:eastAsia="Times New Roman" w:hAnsi="Courier New" w:cs="Courier New"/>
-          <w:color w:val="000000"/>
-          <w:sz w:val="20"/>
-          <w:szCs w:val="20"/>
-          <w:lang w:val="en-GB" w:eastAsia="de-AT"/>
-        </w:rPr>
-        <w:br/>
-        <w:t xml:space="preserve">    </w:t>
-      </w:r>
-      <w:proofErr w:type="spellStart"/>
-      <w:r>
-        <w:rPr>
-          <w:rFonts w:ascii="Courier New" w:eastAsia="Times New Roman" w:hAnsi="Courier New" w:cs="Courier New"/>
-          <w:color w:val="000000"/>
-          <w:sz w:val="20"/>
-          <w:szCs w:val="20"/>
-          <w:lang w:val="en-GB" w:eastAsia="de-AT"/>
-        </w:rPr>
-        <w:t>retval</w:t>
-      </w:r>
-      <w:proofErr w:type="spellEnd"/>
-      <w:r>
-        <w:rPr>
-          <w:rFonts w:ascii="Courier New" w:eastAsia="Times New Roman" w:hAnsi="Courier New" w:cs="Courier New"/>
-          <w:color w:val="000000"/>
-          <w:sz w:val="20"/>
-          <w:szCs w:val="20"/>
-          <w:lang w:val="en-GB" w:eastAsia="de-AT"/>
-        </w:rPr>
-        <w:t xml:space="preserve"> = </w:t>
-      </w:r>
-      <w:proofErr w:type="spellStart"/>
-      <w:r>
-        <w:rPr>
-          <w:rFonts w:ascii="Courier New" w:eastAsia="Times New Roman" w:hAnsi="Courier New" w:cs="Courier New"/>
-          <w:b/>
-          <w:bCs/>
-          <w:color w:val="000080"/>
-          <w:sz w:val="20"/>
-          <w:szCs w:val="20"/>
-          <w:lang w:val="en-GB" w:eastAsia="de-AT"/>
-        </w:rPr>
-        <w:t>super</w:t>
-      </w:r>
-      <w:r>
-        <w:rPr>
-          <w:rFonts w:ascii="Courier New" w:eastAsia="Times New Roman" w:hAnsi="Courier New" w:cs="Courier New"/>
-          <w:color w:val="000000"/>
-          <w:sz w:val="20"/>
-          <w:szCs w:val="20"/>
-          <w:lang w:val="en-GB" w:eastAsia="de-AT"/>
-        </w:rPr>
-        <w:t>.onOptionsItemSelected</w:t>
-      </w:r>
-      <w:proofErr w:type="spellEnd"/>
-      <w:r>
-        <w:rPr>
-          <w:rFonts w:ascii="Courier New" w:eastAsia="Times New Roman" w:hAnsi="Courier New" w:cs="Courier New"/>
-          <w:color w:val="000000"/>
-          <w:sz w:val="20"/>
-          <w:szCs w:val="20"/>
-          <w:lang w:val="en-GB" w:eastAsia="de-AT"/>
-        </w:rPr>
-        <w:t>(item);</w:t>
-      </w:r>
-      <w:r>
-        <w:rPr>
-          <w:rFonts w:ascii="Courier New" w:eastAsia="Times New Roman" w:hAnsi="Courier New" w:cs="Courier New"/>
-          <w:color w:val="000000"/>
-          <w:sz w:val="20"/>
-          <w:szCs w:val="20"/>
-          <w:lang w:val="en-GB" w:eastAsia="de-AT"/>
-        </w:rPr>
-        <w:br/>
-        <w:t xml:space="preserve">    </w:t>
-      </w:r>
-      <w:r>
-        <w:rPr>
-          <w:rFonts w:ascii="Courier New" w:eastAsia="Times New Roman" w:hAnsi="Courier New" w:cs="Courier New"/>
-          <w:b/>
-          <w:bCs/>
-          <w:color w:val="000080"/>
-          <w:sz w:val="20"/>
-          <w:szCs w:val="20"/>
-          <w:lang w:val="en-GB" w:eastAsia="de-AT"/>
-        </w:rPr>
-        <w:t xml:space="preserve">return </w:t>
-      </w:r>
-      <w:proofErr w:type="spellStart"/>
-      <w:r>
-        <w:rPr>
-          <w:rFonts w:ascii="Courier New" w:eastAsia="Times New Roman" w:hAnsi="Courier New" w:cs="Courier New"/>
-          <w:color w:val="000000"/>
-          <w:sz w:val="20"/>
-          <w:szCs w:val="20"/>
-          <w:lang w:val="en-GB" w:eastAsia="de-AT"/>
-        </w:rPr>
-        <w:t>retval</w:t>
-      </w:r>
-      <w:proofErr w:type="spellEnd"/>
-      <w:r>
-        <w:rPr>
-          <w:rFonts w:ascii="Courier New" w:eastAsia="Times New Roman" w:hAnsi="Courier New" w:cs="Courier New"/>
-          <w:color w:val="000000"/>
-          <w:sz w:val="20"/>
-          <w:szCs w:val="20"/>
-          <w:lang w:val="en-GB" w:eastAsia="de-AT"/>
-        </w:rPr>
-        <w:t>;</w:t>
-      </w:r>
-      <w:r>
-        <w:rPr>
-          <w:rFonts w:ascii="Courier New" w:eastAsia="Times New Roman" w:hAnsi="Courier New" w:cs="Courier New"/>
-          <w:color w:val="000000"/>
-          <w:sz w:val="20"/>
-          <w:szCs w:val="20"/>
-          <w:lang w:val="en-GB" w:eastAsia="de-AT"/>
-        </w:rPr>
-        <w:br/>
-        <w:t>}</w:t>
-      </w:r>
-      <w:r>
-        <w:rPr>
-          <w:rFonts w:ascii="Courier New" w:eastAsia="Times New Roman" w:hAnsi="Courier New" w:cs="Courier New"/>
-          <w:color w:val="000000"/>
-          <w:sz w:val="20"/>
-          <w:szCs w:val="20"/>
-          <w:lang w:val="en-GB" w:eastAsia="de-AT"/>
-        </w:rPr>
-        <w:br/>
-      </w:r>
-      <w:r>
-        <w:rPr>
-          <w:rFonts w:ascii="Courier New" w:eastAsia="Times New Roman" w:hAnsi="Courier New" w:cs="Courier New"/>
-          <w:color w:val="000000"/>
-          <w:sz w:val="20"/>
-          <w:szCs w:val="20"/>
-          <w:lang w:val="en-GB" w:eastAsia="de-AT"/>
-        </w:rPr>
-        <w:br/>
-      </w:r>
-      <w:r>
-        <w:rPr>
-          <w:rFonts w:ascii="Courier New" w:eastAsia="Times New Roman" w:hAnsi="Courier New" w:cs="Courier New"/>
-          <w:b/>
-          <w:bCs/>
-          <w:color w:val="000080"/>
-          <w:sz w:val="20"/>
-          <w:szCs w:val="20"/>
-          <w:lang w:val="en-GB" w:eastAsia="de-AT"/>
-        </w:rPr>
-        <w:t xml:space="preserve">private void </w:t>
-      </w:r>
-      <w:proofErr w:type="spellStart"/>
-      <w:r>
-        <w:rPr>
-          <w:rFonts w:ascii="Courier New" w:eastAsia="Times New Roman" w:hAnsi="Courier New" w:cs="Courier New"/>
-          <w:color w:val="000000"/>
-          <w:sz w:val="20"/>
-          <w:szCs w:val="20"/>
-          <w:lang w:val="en-GB" w:eastAsia="de-AT"/>
-        </w:rPr>
-        <w:t>openActivity</w:t>
-      </w:r>
-      <w:proofErr w:type="spellEnd"/>
-      <w:r>
-        <w:rPr>
-          <w:rFonts w:ascii="Courier New" w:eastAsia="Times New Roman" w:hAnsi="Courier New" w:cs="Courier New"/>
-          <w:color w:val="000000"/>
-          <w:sz w:val="20"/>
-          <w:szCs w:val="20"/>
-          <w:lang w:val="en-GB" w:eastAsia="de-AT"/>
-        </w:rPr>
-        <w:t xml:space="preserve">(Class </w:t>
-      </w:r>
-      <w:proofErr w:type="spellStart"/>
-      <w:r>
-        <w:rPr>
-          <w:rFonts w:ascii="Courier New" w:eastAsia="Times New Roman" w:hAnsi="Courier New" w:cs="Courier New"/>
-          <w:color w:val="000000"/>
-          <w:sz w:val="20"/>
-          <w:szCs w:val="20"/>
-          <w:lang w:val="en-GB" w:eastAsia="de-AT"/>
-        </w:rPr>
-        <w:t>toOpen</w:t>
-      </w:r>
-      <w:proofErr w:type="spellEnd"/>
-      <w:r>
-        <w:rPr>
-          <w:rFonts w:ascii="Courier New" w:eastAsia="Times New Roman" w:hAnsi="Courier New" w:cs="Courier New"/>
-          <w:color w:val="000000"/>
-          <w:sz w:val="20"/>
-          <w:szCs w:val="20"/>
-          <w:lang w:val="en-GB" w:eastAsia="de-AT"/>
-        </w:rPr>
-        <w:t>){</w:t>
-      </w:r>
-      <w:r>
-        <w:rPr>
-          <w:rFonts w:ascii="Courier New" w:eastAsia="Times New Roman" w:hAnsi="Courier New" w:cs="Courier New"/>
-          <w:color w:val="000000"/>
-          <w:sz w:val="20"/>
-          <w:szCs w:val="20"/>
-          <w:lang w:val="en-GB" w:eastAsia="de-AT"/>
-        </w:rPr>
-        <w:br/>
-        <w:t xml:space="preserve">    Intent </w:t>
-      </w:r>
-      <w:proofErr w:type="spellStart"/>
-      <w:r>
-        <w:rPr>
-          <w:rFonts w:ascii="Courier New" w:eastAsia="Times New Roman" w:hAnsi="Courier New" w:cs="Courier New"/>
-          <w:color w:val="000000"/>
-          <w:sz w:val="20"/>
-          <w:szCs w:val="20"/>
-          <w:lang w:val="en-GB" w:eastAsia="de-AT"/>
-        </w:rPr>
-        <w:t>myIntent</w:t>
-      </w:r>
-      <w:proofErr w:type="spellEnd"/>
-      <w:r>
-        <w:rPr>
-          <w:rFonts w:ascii="Courier New" w:eastAsia="Times New Roman" w:hAnsi="Courier New" w:cs="Courier New"/>
-          <w:color w:val="000000"/>
-          <w:sz w:val="20"/>
-          <w:szCs w:val="20"/>
-          <w:lang w:val="en-GB" w:eastAsia="de-AT"/>
-        </w:rPr>
-        <w:t xml:space="preserve"> = </w:t>
-      </w:r>
-      <w:r>
-        <w:rPr>
-          <w:rFonts w:ascii="Courier New" w:eastAsia="Times New Roman" w:hAnsi="Courier New" w:cs="Courier New"/>
-          <w:b/>
-          <w:bCs/>
-          <w:color w:val="000080"/>
-          <w:sz w:val="20"/>
-          <w:szCs w:val="20"/>
-          <w:lang w:val="en-GB" w:eastAsia="de-AT"/>
-        </w:rPr>
-        <w:t xml:space="preserve">new </w:t>
-      </w:r>
-      <w:r>
-        <w:rPr>
-          <w:rFonts w:ascii="Courier New" w:eastAsia="Times New Roman" w:hAnsi="Courier New" w:cs="Courier New"/>
-          <w:color w:val="000000"/>
-          <w:sz w:val="20"/>
-          <w:szCs w:val="20"/>
-          <w:lang w:val="en-GB" w:eastAsia="de-AT"/>
-        </w:rPr>
-        <w:t>Intent(</w:t>
-      </w:r>
-      <w:r>
-        <w:rPr>
-          <w:rFonts w:ascii="Courier New" w:eastAsia="Times New Roman" w:hAnsi="Courier New" w:cs="Courier New"/>
-          <w:b/>
-          <w:bCs/>
-          <w:color w:val="000080"/>
-          <w:sz w:val="20"/>
-          <w:szCs w:val="20"/>
-          <w:lang w:val="en-GB" w:eastAsia="de-AT"/>
-        </w:rPr>
-        <w:t>this</w:t>
-      </w:r>
-      <w:r>
-        <w:rPr>
-          <w:rFonts w:ascii="Courier New" w:eastAsia="Times New Roman" w:hAnsi="Courier New" w:cs="Courier New"/>
-          <w:color w:val="000000"/>
-          <w:sz w:val="20"/>
-          <w:szCs w:val="20"/>
-          <w:lang w:val="en-GB" w:eastAsia="de-AT"/>
-        </w:rPr>
-        <w:t xml:space="preserve">, </w:t>
-      </w:r>
-      <w:proofErr w:type="spellStart"/>
-      <w:r>
-        <w:rPr>
-          <w:rFonts w:ascii="Courier New" w:eastAsia="Times New Roman" w:hAnsi="Courier New" w:cs="Courier New"/>
-          <w:color w:val="000000"/>
-          <w:sz w:val="20"/>
-          <w:szCs w:val="20"/>
-          <w:lang w:val="en-GB" w:eastAsia="de-AT"/>
-        </w:rPr>
-        <w:t>toOpen</w:t>
-      </w:r>
-      <w:proofErr w:type="spellEnd"/>
-      <w:r>
-        <w:rPr>
-          <w:rFonts w:ascii="Courier New" w:eastAsia="Times New Roman" w:hAnsi="Courier New" w:cs="Courier New"/>
-          <w:color w:val="000000"/>
-          <w:sz w:val="20"/>
-          <w:szCs w:val="20"/>
-          <w:lang w:val="en-GB" w:eastAsia="de-AT"/>
-        </w:rPr>
-        <w:t>);</w:t>
-      </w:r>
-      <w:r>
-        <w:rPr>
-          <w:rFonts w:ascii="Courier New" w:eastAsia="Times New Roman" w:hAnsi="Courier New" w:cs="Courier New"/>
-          <w:color w:val="000000"/>
-          <w:sz w:val="20"/>
-          <w:szCs w:val="20"/>
-          <w:lang w:val="en-GB" w:eastAsia="de-AT"/>
-        </w:rPr>
-        <w:br/>
-        <w:t xml:space="preserve">    </w:t>
-      </w:r>
-      <w:proofErr w:type="spellStart"/>
-      <w:r>
-        <w:rPr>
-          <w:rFonts w:ascii="Courier New" w:eastAsia="Times New Roman" w:hAnsi="Courier New" w:cs="Courier New"/>
-          <w:b/>
-          <w:bCs/>
-          <w:color w:val="000080"/>
-          <w:sz w:val="20"/>
-          <w:szCs w:val="20"/>
-          <w:lang w:val="en-GB" w:eastAsia="de-AT"/>
-        </w:rPr>
-        <w:t>this</w:t>
-      </w:r>
-      <w:r>
-        <w:rPr>
-          <w:rFonts w:ascii="Courier New" w:eastAsia="Times New Roman" w:hAnsi="Courier New" w:cs="Courier New"/>
-          <w:color w:val="000000"/>
-          <w:sz w:val="20"/>
-          <w:szCs w:val="20"/>
-          <w:lang w:val="en-GB" w:eastAsia="de-AT"/>
-        </w:rPr>
-        <w:t>.startActivity</w:t>
-      </w:r>
-      <w:proofErr w:type="spellEnd"/>
-      <w:r>
-        <w:rPr>
-          <w:rFonts w:ascii="Courier New" w:eastAsia="Times New Roman" w:hAnsi="Courier New" w:cs="Courier New"/>
-          <w:color w:val="000000"/>
-          <w:sz w:val="20"/>
-          <w:szCs w:val="20"/>
-          <w:lang w:val="en-GB" w:eastAsia="de-AT"/>
-        </w:rPr>
-        <w:t>(</w:t>
-      </w:r>
-      <w:proofErr w:type="spellStart"/>
-      <w:r>
-        <w:rPr>
-          <w:rFonts w:ascii="Courier New" w:eastAsia="Times New Roman" w:hAnsi="Courier New" w:cs="Courier New"/>
-          <w:color w:val="000000"/>
-          <w:sz w:val="20"/>
-          <w:szCs w:val="20"/>
-          <w:lang w:val="en-GB" w:eastAsia="de-AT"/>
-        </w:rPr>
-        <w:t>myIntent</w:t>
-      </w:r>
-      <w:proofErr w:type="spellEnd"/>
-      <w:r>
-        <w:rPr>
-          <w:rFonts w:ascii="Courier New" w:eastAsia="Times New Roman" w:hAnsi="Courier New" w:cs="Courier New"/>
-          <w:color w:val="000000"/>
-          <w:sz w:val="20"/>
-          <w:szCs w:val="20"/>
-          <w:lang w:val="en-GB" w:eastAsia="de-AT"/>
-        </w:rPr>
-        <w:t>);</w:t>
-      </w:r>
-      <w:r>
-        <w:rPr>
-          <w:rFonts w:ascii="Courier New" w:eastAsia="Times New Roman" w:hAnsi="Courier New" w:cs="Courier New"/>
-          <w:color w:val="000000"/>
-          <w:sz w:val="20"/>
-          <w:szCs w:val="20"/>
-          <w:lang w:val="en-GB" w:eastAsia="de-AT"/>
-        </w:rPr>
-        <w:br/>
-        <w:t>}</w:t>
+      <w:r>
+        <w:rPr>
+          <w:rFonts w:asciiTheme="minorHAnsi" w:hAnsiTheme="minorHAnsi"/>
+          <w:color w:val="000000"/>
+          <w:sz w:val="22"/>
+        </w:rPr>
+        <w:t>nötig</w:t>
       </w:r>
     </w:p>
     <w:p>
@@ -1113,21 +182,15 @@
           <w:color w:val="000000"/>
           <w:sz w:val="20"/>
           <w:szCs w:val="20"/>
-          <w:lang w:val="en-GB" w:eastAsia="de-AT"/>
+          <w:lang w:eastAsia="de-AT"/>
         </w:rPr>
       </w:pPr>
     </w:p>
     <w:p>
       <w:pPr>
         <w:pStyle w:val="berschrift1"/>
-        <w:rPr>
-          <w:lang w:val="en-GB"/>
-        </w:rPr>
-      </w:pPr>
-      <w:r>
-        <w:rPr>
-          <w:lang w:val="en-GB"/>
-        </w:rPr>
+      </w:pPr>
+      <w:r>
         <w:t>strings.xml:</w:t>
       </w:r>
     </w:p>
@@ -1172,7 +235,14 @@
           <w:rFonts w:asciiTheme="minorHAnsi" w:hAnsiTheme="minorHAnsi"/>
           <w:sz w:val="22"/>
         </w:rPr>
-        <w:t>rs Menu hinzu z.B</w:t>
+        <w:t>rs Menü</w:t>
+      </w:r>
+      <w:r>
+        <w:rPr>
+          <w:rFonts w:asciiTheme="minorHAnsi" w:hAnsiTheme="minorHAnsi"/>
+          <w:sz w:val="22"/>
+        </w:rPr>
+        <w:t xml:space="preserve"> hinzu z.B</w:t>
       </w:r>
       <w:r>
         <w:rPr>
@@ -1309,6 +379,9 @@
       <w:proofErr w:type="spellStart"/>
       <w:r>
         <w:t>DynamicMenu</w:t>
+      </w:r>
+      <w:r>
+        <w:t>Activity</w:t>
       </w:r>
       <w:proofErr w:type="spellEnd"/>
       <w:r>
@@ -1394,7 +467,7 @@
           <w:szCs w:val="20"/>
           <w:lang w:val="en-GB" w:eastAsia="de-AT"/>
         </w:rPr>
-        <w:t xml:space="preserve">public static </w:t>
+        <w:t xml:space="preserve">public </w:t>
       </w:r>
       <w:proofErr w:type="spellStart"/>
       <w:r>
@@ -1454,29 +527,7 @@
           <w:szCs w:val="20"/>
           <w:lang w:val="en-GB" w:eastAsia="de-AT"/>
         </w:rPr>
-        <w:t xml:space="preserve">Menu </w:t>
-      </w:r>
-      <w:proofErr w:type="spellStart"/>
-      <w:r>
-        <w:rPr>
-          <w:rFonts w:ascii="Courier New" w:eastAsia="Times New Roman" w:hAnsi="Courier New" w:cs="Courier New"/>
-          <w:color w:val="000000"/>
-          <w:sz w:val="20"/>
-          <w:szCs w:val="20"/>
-          <w:lang w:val="en-GB" w:eastAsia="de-AT"/>
-        </w:rPr>
-        <w:t>menu,Class</w:t>
-      </w:r>
-      <w:proofErr w:type="spellEnd"/>
-      <w:r>
-        <w:rPr>
-          <w:rFonts w:ascii="Courier New" w:eastAsia="Times New Roman" w:hAnsi="Courier New" w:cs="Courier New"/>
-          <w:color w:val="000000"/>
-          <w:sz w:val="20"/>
-          <w:szCs w:val="20"/>
-          <w:lang w:val="en-GB" w:eastAsia="de-AT"/>
-        </w:rPr>
-        <w:t xml:space="preserve"> cl)</w:t>
+        <w:t>Menu menu)</w:t>
       </w:r>
     </w:p>
     <w:p>
@@ -1524,8 +575,9 @@
           <w:szCs w:val="20"/>
           <w:lang w:val="en-GB" w:eastAsia="de-AT"/>
         </w:rPr>
-        <w:t xml:space="preserve">public static </w:t>
-      </w:r>
+        <w:t xml:space="preserve">public boolean </w:t>
+      </w:r>
+      <w:proofErr w:type="gramStart"/>
       <w:r>
         <w:rPr>
           <w:rFonts w:ascii="Courier New" w:eastAsia="Times New Roman" w:hAnsi="Courier New" w:cs="Courier New"/>
@@ -1534,10 +586,9 @@
           <w:szCs w:val="20"/>
           <w:lang w:val="en-GB" w:eastAsia="de-AT"/>
         </w:rPr>
-        <w:t xml:space="preserve">Class </w:t>
-      </w:r>
-      <w:proofErr w:type="spellStart"/>
-      <w:proofErr w:type="gramStart"/>
+        <w:t>onOptionsItemSelected(</w:t>
+      </w:r>
+      <w:proofErr w:type="gramEnd"/>
       <w:r>
         <w:rPr>
           <w:rFonts w:ascii="Courier New" w:eastAsia="Times New Roman" w:hAnsi="Courier New" w:cs="Courier New"/>
@@ -1546,44 +597,8 @@
           <w:szCs w:val="20"/>
           <w:lang w:val="en-GB" w:eastAsia="de-AT"/>
         </w:rPr>
-        <w:t>onOptionsItemSelected</w:t>
-      </w:r>
-      <w:proofErr w:type="spellEnd"/>
-      <w:r>
-        <w:rPr>
-          <w:rFonts w:ascii="Courier New" w:eastAsia="Times New Roman" w:hAnsi="Courier New" w:cs="Courier New"/>
-          <w:color w:val="000000"/>
-          <w:sz w:val="20"/>
-          <w:szCs w:val="20"/>
-          <w:lang w:val="en-GB" w:eastAsia="de-AT"/>
-        </w:rPr>
-        <w:t>(</w:t>
-      </w:r>
-      <w:proofErr w:type="spellStart"/>
-      <w:proofErr w:type="gramEnd"/>
-      <w:r>
-        <w:rPr>
-          <w:rFonts w:ascii="Courier New" w:eastAsia="Times New Roman" w:hAnsi="Courier New" w:cs="Courier New"/>
-          <w:color w:val="000000"/>
-          <w:sz w:val="20"/>
-          <w:szCs w:val="20"/>
-          <w:lang w:val="en-GB" w:eastAsia="de-AT"/>
-        </w:rPr>
-        <w:t>MenuItem</w:t>
-      </w:r>
-      <w:proofErr w:type="spellEnd"/>
-      <w:r>
-        <w:rPr>
-          <w:rFonts w:ascii="Courier New" w:eastAsia="Times New Roman" w:hAnsi="Courier New" w:cs="Courier New"/>
-          <w:color w:val="000000"/>
-          <w:sz w:val="20"/>
-          <w:szCs w:val="20"/>
-          <w:lang w:val="en-GB" w:eastAsia="de-AT"/>
-        </w:rPr>
-        <w:t xml:space="preserve"> item)</w:t>
-      </w:r>
-      <w:bookmarkStart w:id="0" w:name="_GoBack"/>
-      <w:bookmarkEnd w:id="0"/>
+        <w:t>MenuItem item)</w:t>
+      </w:r>
     </w:p>
     <w:p>
       <w:pPr>
@@ -1620,6 +635,8 @@
           <w:lang w:val="en-GB" w:eastAsia="de-AT"/>
         </w:rPr>
       </w:pPr>
+      <w:bookmarkStart w:id="0" w:name="_GoBack"/>
+      <w:bookmarkEnd w:id="0"/>
       <w:r>
         <w:rPr>
           <w:rFonts w:ascii="Courier New" w:eastAsia="Times New Roman" w:hAnsi="Courier New" w:cs="Courier New"/>
@@ -1632,6 +649,7 @@
         </w:rPr>
         <w:t xml:space="preserve">private static </w:t>
       </w:r>
+      <w:proofErr w:type="spellStart"/>
       <w:r>
         <w:rPr>
           <w:rFonts w:ascii="Courier New" w:eastAsia="Times New Roman" w:hAnsi="Courier New" w:cs="Courier New"/>
@@ -1640,9 +658,9 @@
           <w:szCs w:val="20"/>
           <w:lang w:val="en-GB" w:eastAsia="de-AT"/>
         </w:rPr>
-        <w:t xml:space="preserve">DynamicMenuItem </w:t>
-      </w:r>
-      <w:proofErr w:type="gramStart"/>
+        <w:t>DynamicMenuItem</w:t>
+      </w:r>
+      <w:proofErr w:type="spellEnd"/>
       <w:r>
         <w:rPr>
           <w:rFonts w:ascii="Courier New" w:eastAsia="Times New Roman" w:hAnsi="Courier New" w:cs="Courier New"/>
@@ -1651,9 +669,9 @@
           <w:szCs w:val="20"/>
           <w:lang w:val="en-GB" w:eastAsia="de-AT"/>
         </w:rPr>
-        <w:t>classtoEnum(</w:t>
-      </w:r>
-      <w:proofErr w:type="gramEnd"/>
+        <w:t xml:space="preserve"> </w:t>
+      </w:r>
+      <w:proofErr w:type="spellStart"/>
       <w:r>
         <w:rPr>
           <w:rFonts w:ascii="Courier New" w:eastAsia="Times New Roman" w:hAnsi="Courier New" w:cs="Courier New"/>
@@ -1662,7 +680,18 @@
           <w:szCs w:val="20"/>
           <w:lang w:val="en-GB" w:eastAsia="de-AT"/>
         </w:rPr>
-        <w:t>Class cl</w:t>
+        <w:t>classtoEnum</w:t>
+      </w:r>
+      <w:proofErr w:type="spellEnd"/>
+      <w:r>
+        <w:rPr>
+          <w:rFonts w:ascii="Courier New" w:eastAsia="Times New Roman" w:hAnsi="Courier New" w:cs="Courier New"/>
+          <w:color w:val="000000"/>
+          <w:sz w:val="20"/>
+          <w:szCs w:val="20"/>
+          <w:lang w:val="en-GB" w:eastAsia="de-AT"/>
+        </w:rPr>
+        <w:t>(Class cl</w:t>
       </w:r>
     </w:p>
     <w:p>

</xml_diff>